<commit_message>
Atualização especificação use case
Eu fiz os que consegui por hora, conforme os recursos disponíveis no
sistema, seria bom vocês darem uma olhadinha pra ver se precisa mudar
algo, o resto das coisas to aprendendo a fazer ainda rs
</commit_message>
<xml_diff>
--- a/Documentos/Use case.docx
+++ b/Documentos/Use case.docx
@@ -53,7 +53,7 @@
                     <pic:cNvPicPr/>
                   </pic:nvPicPr>
                   <pic:blipFill>
-                    <a:blip r:embed="rId5" cstate="print"/>
+                    <a:blip r:embed="rId6" cstate="print"/>
                     <a:stretch>
                       <a:fillRect/>
                     </a:stretch>
@@ -622,8 +622,1813 @@
     </w:p>
     <w:p>
       <w:pPr>
+        <w:jc w:val="both"/>
+        <w:rPr>
+          <w:rFonts w:ascii="Arial" w:hAnsi="Arial" w:cs="Arial"/>
+          <w:sz w:val="24"/>
+          <w:szCs w:val="24"/>
+        </w:rPr>
+      </w:pPr>
+    </w:p>
+    <w:p>
+      <w:pPr>
+        <w:pStyle w:val="PargrafodaLista"/>
+        <w:numPr>
+          <w:ilvl w:val="0"/>
+          <w:numId w:val="1"/>
+        </w:numPr>
+        <w:jc w:val="both"/>
+        <w:rPr>
+          <w:rFonts w:ascii="Arial" w:hAnsi="Arial" w:cs="Arial"/>
+          <w:sz w:val="24"/>
+          <w:szCs w:val="24"/>
+        </w:rPr>
+      </w:pPr>
+      <w:r>
+        <w:rPr>
+          <w:rFonts w:ascii="Arial" w:hAnsi="Arial" w:cs="Arial"/>
+          <w:sz w:val="24"/>
+          <w:szCs w:val="24"/>
+        </w:rPr>
+        <w:t>Manter Funcionário</w:t>
+      </w:r>
+    </w:p>
+    <w:p>
+      <w:pPr>
+        <w:ind w:left="705"/>
+        <w:jc w:val="both"/>
+        <w:rPr>
+          <w:rFonts w:ascii="Arial" w:hAnsi="Arial" w:cs="Arial"/>
+          <w:sz w:val="24"/>
+          <w:szCs w:val="24"/>
+        </w:rPr>
+      </w:pPr>
+      <w:r>
+        <w:rPr>
+          <w:rFonts w:ascii="Arial" w:hAnsi="Arial" w:cs="Arial"/>
+          <w:sz w:val="24"/>
+          <w:szCs w:val="24"/>
+        </w:rPr>
+        <w:t>2.1</w:t>
+      </w:r>
+      <w:r>
+        <w:rPr>
+          <w:rFonts w:ascii="Arial" w:hAnsi="Arial" w:cs="Arial"/>
+          <w:sz w:val="24"/>
+          <w:szCs w:val="24"/>
+        </w:rPr>
+        <w:t>Pré-Condição</w:t>
+      </w:r>
+    </w:p>
+    <w:p>
+      <w:pPr>
         <w:pStyle w:val="PargrafodaLista"/>
         <w:ind w:left="1095"/>
+        <w:jc w:val="both"/>
+        <w:rPr>
+          <w:rFonts w:ascii="Arial" w:hAnsi="Arial" w:cs="Arial"/>
+          <w:sz w:val="24"/>
+          <w:szCs w:val="24"/>
+        </w:rPr>
+      </w:pPr>
+      <w:r>
+        <w:rPr>
+          <w:rFonts w:ascii="Arial" w:hAnsi="Arial" w:cs="Arial"/>
+          <w:sz w:val="24"/>
+          <w:szCs w:val="24"/>
+        </w:rPr>
+        <w:t xml:space="preserve">Realizar </w:t>
+      </w:r>
+      <w:proofErr w:type="spellStart"/>
+      <w:r>
+        <w:rPr>
+          <w:rFonts w:ascii="Arial" w:hAnsi="Arial" w:cs="Arial"/>
+          <w:sz w:val="24"/>
+          <w:szCs w:val="24"/>
+        </w:rPr>
+        <w:t>Login</w:t>
+      </w:r>
+      <w:proofErr w:type="spellEnd"/>
+    </w:p>
+    <w:p>
+      <w:pPr>
+        <w:ind w:left="705"/>
+        <w:jc w:val="both"/>
+        <w:rPr>
+          <w:rFonts w:ascii="Arial" w:hAnsi="Arial" w:cs="Arial"/>
+          <w:sz w:val="24"/>
+          <w:szCs w:val="24"/>
+        </w:rPr>
+      </w:pPr>
+      <w:proofErr w:type="gramStart"/>
+      <w:r>
+        <w:rPr>
+          <w:rFonts w:ascii="Arial" w:hAnsi="Arial" w:cs="Arial"/>
+          <w:sz w:val="24"/>
+          <w:szCs w:val="24"/>
+        </w:rPr>
+        <w:t xml:space="preserve">2.2 </w:t>
+      </w:r>
+      <w:r>
+        <w:rPr>
+          <w:rFonts w:ascii="Arial" w:hAnsi="Arial" w:cs="Arial"/>
+          <w:sz w:val="24"/>
+          <w:szCs w:val="24"/>
+        </w:rPr>
+        <w:t>Breve</w:t>
+      </w:r>
+      <w:proofErr w:type="gramEnd"/>
+      <w:r>
+        <w:rPr>
+          <w:rFonts w:ascii="Arial" w:hAnsi="Arial" w:cs="Arial"/>
+          <w:sz w:val="24"/>
+          <w:szCs w:val="24"/>
+        </w:rPr>
+        <w:t xml:space="preserve"> Descrição</w:t>
+      </w:r>
+    </w:p>
+    <w:p>
+      <w:pPr>
+        <w:pStyle w:val="PargrafodaLista"/>
+        <w:ind w:left="1095"/>
+        <w:jc w:val="both"/>
+        <w:rPr>
+          <w:rFonts w:ascii="Arial" w:hAnsi="Arial" w:cs="Arial"/>
+          <w:sz w:val="24"/>
+          <w:szCs w:val="24"/>
+        </w:rPr>
+      </w:pPr>
+      <w:r>
+        <w:rPr>
+          <w:rFonts w:ascii="Arial" w:hAnsi="Arial" w:cs="Arial"/>
+          <w:sz w:val="24"/>
+          <w:szCs w:val="24"/>
+        </w:rPr>
+        <w:t>Caso de uso através do qual o Diretor da empresa cadastra ou edita o cadastro dos funcionários no sistema.</w:t>
+      </w:r>
+    </w:p>
+    <w:p>
+      <w:pPr>
+        <w:pStyle w:val="PargrafodaLista"/>
+        <w:ind w:left="1095"/>
+        <w:jc w:val="both"/>
+        <w:rPr>
+          <w:rFonts w:ascii="Arial" w:hAnsi="Arial" w:cs="Arial"/>
+          <w:sz w:val="24"/>
+          <w:szCs w:val="24"/>
+        </w:rPr>
+      </w:pPr>
+    </w:p>
+    <w:p>
+      <w:pPr>
+        <w:pStyle w:val="PargrafodaLista"/>
+        <w:numPr>
+          <w:ilvl w:val="1"/>
+          <w:numId w:val="3"/>
+        </w:numPr>
+        <w:jc w:val="both"/>
+        <w:rPr>
+          <w:rFonts w:ascii="Arial" w:hAnsi="Arial" w:cs="Arial"/>
+          <w:sz w:val="24"/>
+          <w:szCs w:val="24"/>
+        </w:rPr>
+      </w:pPr>
+      <w:r>
+        <w:rPr>
+          <w:rFonts w:ascii="Arial" w:hAnsi="Arial" w:cs="Arial"/>
+          <w:sz w:val="24"/>
+          <w:szCs w:val="24"/>
+        </w:rPr>
+        <w:t>Caminho Básico</w:t>
+      </w:r>
+    </w:p>
+    <w:p>
+      <w:pPr>
+        <w:pStyle w:val="PargrafodaLista"/>
+        <w:numPr>
+          <w:ilvl w:val="0"/>
+          <w:numId w:val="4"/>
+        </w:numPr>
+        <w:jc w:val="both"/>
+        <w:rPr>
+          <w:rFonts w:ascii="Arial" w:hAnsi="Arial" w:cs="Arial"/>
+          <w:sz w:val="24"/>
+          <w:szCs w:val="24"/>
+        </w:rPr>
+      </w:pPr>
+      <w:r>
+        <w:rPr>
+          <w:rFonts w:ascii="Arial" w:hAnsi="Arial" w:cs="Arial"/>
+          <w:sz w:val="24"/>
+          <w:szCs w:val="24"/>
+        </w:rPr>
+        <w:t xml:space="preserve">Informar </w:t>
+      </w:r>
+      <w:r>
+        <w:rPr>
+          <w:rFonts w:ascii="Arial" w:hAnsi="Arial" w:cs="Arial"/>
+          <w:sz w:val="24"/>
+          <w:szCs w:val="24"/>
+        </w:rPr>
+        <w:t>nome:</w:t>
+      </w:r>
+      <w:r>
+        <w:rPr>
+          <w:rFonts w:ascii="Arial" w:hAnsi="Arial" w:cs="Arial"/>
+          <w:sz w:val="24"/>
+          <w:szCs w:val="24"/>
+        </w:rPr>
+        <w:t xml:space="preserve"> O caso de uso inicia quando o usuário informa o </w:t>
+      </w:r>
+      <w:r>
+        <w:rPr>
+          <w:rFonts w:ascii="Arial" w:hAnsi="Arial" w:cs="Arial"/>
+          <w:sz w:val="24"/>
+          <w:szCs w:val="24"/>
+        </w:rPr>
+        <w:t>nome</w:t>
+      </w:r>
+      <w:r>
+        <w:rPr>
+          <w:rFonts w:ascii="Arial" w:hAnsi="Arial" w:cs="Arial"/>
+          <w:sz w:val="24"/>
+          <w:szCs w:val="24"/>
+        </w:rPr>
+        <w:t>. O sistema mantém os dados pendentes</w:t>
+      </w:r>
+      <w:r>
+        <w:rPr>
+          <w:rFonts w:ascii="Arial" w:hAnsi="Arial" w:cs="Arial"/>
+          <w:sz w:val="24"/>
+          <w:szCs w:val="24"/>
+        </w:rPr>
+        <w:t xml:space="preserve"> para inclusão</w:t>
+      </w:r>
+      <w:r>
+        <w:rPr>
+          <w:rFonts w:ascii="Arial" w:hAnsi="Arial" w:cs="Arial"/>
+          <w:sz w:val="24"/>
+          <w:szCs w:val="24"/>
+        </w:rPr>
+        <w:t>.</w:t>
+      </w:r>
+    </w:p>
+    <w:p>
+      <w:pPr>
+        <w:pStyle w:val="PargrafodaLista"/>
+        <w:numPr>
+          <w:ilvl w:val="0"/>
+          <w:numId w:val="4"/>
+        </w:numPr>
+        <w:jc w:val="both"/>
+        <w:rPr>
+          <w:rFonts w:ascii="Arial" w:hAnsi="Arial" w:cs="Arial"/>
+          <w:sz w:val="24"/>
+          <w:szCs w:val="24"/>
+        </w:rPr>
+      </w:pPr>
+      <w:r>
+        <w:rPr>
+          <w:rFonts w:ascii="Arial" w:hAnsi="Arial" w:cs="Arial"/>
+          <w:sz w:val="24"/>
+          <w:szCs w:val="24"/>
+        </w:rPr>
+        <w:t xml:space="preserve">Informar </w:t>
+      </w:r>
+      <w:r>
+        <w:rPr>
+          <w:rFonts w:ascii="Arial" w:hAnsi="Arial" w:cs="Arial"/>
+          <w:sz w:val="24"/>
+          <w:szCs w:val="24"/>
+        </w:rPr>
+        <w:t>sobrenome: O usuário informa o sobrenome</w:t>
+      </w:r>
+      <w:r>
+        <w:rPr>
+          <w:rFonts w:ascii="Arial" w:hAnsi="Arial" w:cs="Arial"/>
+          <w:sz w:val="24"/>
+          <w:szCs w:val="24"/>
+        </w:rPr>
+        <w:t>. O sistema mantém os dados pendentes</w:t>
+      </w:r>
+      <w:r>
+        <w:rPr>
+          <w:rFonts w:ascii="Arial" w:hAnsi="Arial" w:cs="Arial"/>
+          <w:sz w:val="24"/>
+          <w:szCs w:val="24"/>
+        </w:rPr>
+        <w:t xml:space="preserve"> para inclusão</w:t>
+      </w:r>
+      <w:r>
+        <w:rPr>
+          <w:rFonts w:ascii="Arial" w:hAnsi="Arial" w:cs="Arial"/>
+          <w:sz w:val="24"/>
+          <w:szCs w:val="24"/>
+        </w:rPr>
+        <w:t>.</w:t>
+      </w:r>
+    </w:p>
+    <w:p>
+      <w:pPr>
+        <w:pStyle w:val="PargrafodaLista"/>
+        <w:numPr>
+          <w:ilvl w:val="0"/>
+          <w:numId w:val="4"/>
+        </w:numPr>
+        <w:jc w:val="both"/>
+        <w:rPr>
+          <w:rFonts w:ascii="Arial" w:hAnsi="Arial" w:cs="Arial"/>
+          <w:sz w:val="24"/>
+          <w:szCs w:val="24"/>
+        </w:rPr>
+      </w:pPr>
+      <w:r>
+        <w:rPr>
+          <w:rFonts w:ascii="Arial" w:hAnsi="Arial" w:cs="Arial"/>
+          <w:sz w:val="24"/>
+          <w:szCs w:val="24"/>
+        </w:rPr>
+        <w:t>Informar data de nascimento: O usuário informa a data de nascimento. O sistema mantém os dados pendentes para inclusão.</w:t>
+      </w:r>
+    </w:p>
+    <w:p>
+      <w:pPr>
+        <w:pStyle w:val="PargrafodaLista"/>
+        <w:numPr>
+          <w:ilvl w:val="0"/>
+          <w:numId w:val="4"/>
+        </w:numPr>
+        <w:jc w:val="both"/>
+        <w:rPr>
+          <w:rFonts w:ascii="Arial" w:hAnsi="Arial" w:cs="Arial"/>
+          <w:sz w:val="24"/>
+          <w:szCs w:val="24"/>
+        </w:rPr>
+      </w:pPr>
+      <w:r>
+        <w:rPr>
+          <w:rFonts w:ascii="Arial" w:hAnsi="Arial" w:cs="Arial"/>
+          <w:sz w:val="24"/>
+          <w:szCs w:val="24"/>
+        </w:rPr>
+        <w:t>Informar CPF: O usuário informa o CPF. O sistema mantém os dados pendentes para inclusão.</w:t>
+      </w:r>
+    </w:p>
+    <w:p>
+      <w:pPr>
+        <w:pStyle w:val="PargrafodaLista"/>
+        <w:numPr>
+          <w:ilvl w:val="0"/>
+          <w:numId w:val="4"/>
+        </w:numPr>
+        <w:jc w:val="both"/>
+        <w:rPr>
+          <w:rFonts w:ascii="Arial" w:hAnsi="Arial" w:cs="Arial"/>
+          <w:sz w:val="24"/>
+          <w:szCs w:val="24"/>
+        </w:rPr>
+      </w:pPr>
+      <w:r>
+        <w:rPr>
+          <w:rFonts w:ascii="Arial" w:hAnsi="Arial" w:cs="Arial"/>
+          <w:sz w:val="24"/>
+          <w:szCs w:val="24"/>
+        </w:rPr>
+        <w:t>Informar RG: O usuário informa o RG. O sistema mantém os dados pendentes para inclusão.</w:t>
+      </w:r>
+    </w:p>
+    <w:p>
+      <w:pPr>
+        <w:pStyle w:val="PargrafodaLista"/>
+        <w:numPr>
+          <w:ilvl w:val="0"/>
+          <w:numId w:val="4"/>
+        </w:numPr>
+        <w:jc w:val="both"/>
+        <w:rPr>
+          <w:rFonts w:ascii="Arial" w:hAnsi="Arial" w:cs="Arial"/>
+          <w:sz w:val="24"/>
+          <w:szCs w:val="24"/>
+        </w:rPr>
+      </w:pPr>
+      <w:r>
+        <w:rPr>
+          <w:rFonts w:ascii="Arial" w:hAnsi="Arial" w:cs="Arial"/>
+          <w:sz w:val="24"/>
+          <w:szCs w:val="24"/>
+        </w:rPr>
+        <w:t>Informar salário: O usuário informa o salário. O sistema mantém os dados pendentes para inclusão.</w:t>
+      </w:r>
+    </w:p>
+    <w:p>
+      <w:pPr>
+        <w:pStyle w:val="PargrafodaLista"/>
+        <w:numPr>
+          <w:ilvl w:val="0"/>
+          <w:numId w:val="4"/>
+        </w:numPr>
+        <w:jc w:val="both"/>
+        <w:rPr>
+          <w:rFonts w:ascii="Arial" w:hAnsi="Arial" w:cs="Arial"/>
+          <w:sz w:val="24"/>
+          <w:szCs w:val="24"/>
+        </w:rPr>
+      </w:pPr>
+      <w:r>
+        <w:rPr>
+          <w:rFonts w:ascii="Arial" w:hAnsi="Arial" w:cs="Arial"/>
+          <w:sz w:val="24"/>
+          <w:szCs w:val="24"/>
+        </w:rPr>
+        <w:t>Selecionar função: O usuário seleciona a função. O sistema mantém os dados pendentes para inclusão</w:t>
+      </w:r>
+    </w:p>
+    <w:p>
+      <w:pPr>
+        <w:pStyle w:val="PargrafodaLista"/>
+        <w:numPr>
+          <w:ilvl w:val="0"/>
+          <w:numId w:val="4"/>
+        </w:numPr>
+        <w:jc w:val="both"/>
+        <w:rPr>
+          <w:rFonts w:ascii="Arial" w:hAnsi="Arial" w:cs="Arial"/>
+          <w:sz w:val="24"/>
+          <w:szCs w:val="24"/>
+        </w:rPr>
+      </w:pPr>
+      <w:r>
+        <w:rPr>
+          <w:rFonts w:ascii="Arial" w:hAnsi="Arial" w:cs="Arial"/>
+          <w:sz w:val="24"/>
+          <w:szCs w:val="24"/>
+        </w:rPr>
+        <w:lastRenderedPageBreak/>
+        <w:t>Salvar</w:t>
+      </w:r>
+      <w:r>
+        <w:rPr>
+          <w:rFonts w:ascii="Arial" w:hAnsi="Arial" w:cs="Arial"/>
+          <w:sz w:val="24"/>
+          <w:szCs w:val="24"/>
+        </w:rPr>
+        <w:t xml:space="preserve">: O usuário clica no botão </w:t>
+      </w:r>
+      <w:r>
+        <w:rPr>
+          <w:rFonts w:ascii="Arial" w:hAnsi="Arial" w:cs="Arial"/>
+          <w:sz w:val="24"/>
+          <w:szCs w:val="24"/>
+        </w:rPr>
+        <w:t>Salvar</w:t>
+      </w:r>
+      <w:r>
+        <w:rPr>
+          <w:rFonts w:ascii="Arial" w:hAnsi="Arial" w:cs="Arial"/>
+          <w:sz w:val="24"/>
+          <w:szCs w:val="24"/>
+        </w:rPr>
+        <w:t xml:space="preserve">, </w:t>
+      </w:r>
+      <w:r>
+        <w:rPr>
+          <w:rFonts w:ascii="Arial" w:hAnsi="Arial" w:cs="Arial"/>
+          <w:sz w:val="24"/>
+          <w:szCs w:val="24"/>
+        </w:rPr>
+        <w:t xml:space="preserve">o sistema salva os dados pendentes, emite a mensagem “Funcionário cadastrado com sucesso” </w:t>
+      </w:r>
+      <w:r>
+        <w:rPr>
+          <w:rFonts w:ascii="Arial" w:hAnsi="Arial" w:cs="Arial"/>
+          <w:sz w:val="24"/>
+          <w:szCs w:val="24"/>
+        </w:rPr>
+        <w:t>e o caso de uso termina.</w:t>
+      </w:r>
+    </w:p>
+    <w:p>
+      <w:pPr>
+        <w:pStyle w:val="PargrafodaLista"/>
+        <w:numPr>
+          <w:ilvl w:val="1"/>
+          <w:numId w:val="3"/>
+        </w:numPr>
+        <w:jc w:val="both"/>
+        <w:rPr>
+          <w:rFonts w:ascii="Arial" w:hAnsi="Arial" w:cs="Arial"/>
+          <w:sz w:val="24"/>
+          <w:szCs w:val="24"/>
+        </w:rPr>
+      </w:pPr>
+      <w:r>
+        <w:rPr>
+          <w:rFonts w:ascii="Arial" w:hAnsi="Arial" w:cs="Arial"/>
+          <w:sz w:val="24"/>
+          <w:szCs w:val="24"/>
+        </w:rPr>
+        <w:t>Caminho Alternativo</w:t>
+      </w:r>
+    </w:p>
+    <w:p>
+      <w:pPr>
+        <w:pStyle w:val="PargrafodaLista"/>
+        <w:ind w:left="1095"/>
+        <w:jc w:val="both"/>
+        <w:rPr>
+          <w:rFonts w:ascii="Arial" w:hAnsi="Arial" w:cs="Arial"/>
+          <w:sz w:val="24"/>
+          <w:szCs w:val="24"/>
+        </w:rPr>
+      </w:pPr>
+      <w:r>
+        <w:rPr>
+          <w:rFonts w:ascii="Arial" w:hAnsi="Arial" w:cs="Arial"/>
+          <w:sz w:val="24"/>
+          <w:szCs w:val="24"/>
+        </w:rPr>
+        <w:t xml:space="preserve">CA01. </w:t>
+      </w:r>
+      <w:r>
+        <w:rPr>
+          <w:rFonts w:ascii="Arial" w:hAnsi="Arial" w:cs="Arial"/>
+          <w:sz w:val="24"/>
+          <w:szCs w:val="24"/>
+        </w:rPr>
+        <w:t>Nome</w:t>
+      </w:r>
+      <w:r>
+        <w:rPr>
+          <w:rFonts w:ascii="Arial" w:hAnsi="Arial" w:cs="Arial"/>
+          <w:sz w:val="24"/>
+          <w:szCs w:val="24"/>
+        </w:rPr>
+        <w:t xml:space="preserve"> não informado: Durante a execução do passo “</w:t>
+      </w:r>
+      <w:r>
+        <w:rPr>
+          <w:rFonts w:ascii="Arial" w:hAnsi="Arial" w:cs="Arial"/>
+          <w:sz w:val="24"/>
+          <w:szCs w:val="24"/>
+        </w:rPr>
+        <w:t>Salvar</w:t>
+      </w:r>
+      <w:r>
+        <w:rPr>
+          <w:rFonts w:ascii="Arial" w:hAnsi="Arial" w:cs="Arial"/>
+          <w:sz w:val="24"/>
+          <w:szCs w:val="24"/>
+        </w:rPr>
+        <w:t xml:space="preserve">”, caso o </w:t>
+      </w:r>
+      <w:r>
+        <w:rPr>
+          <w:rFonts w:ascii="Arial" w:hAnsi="Arial" w:cs="Arial"/>
+          <w:sz w:val="24"/>
+          <w:szCs w:val="24"/>
+        </w:rPr>
+        <w:t>nome</w:t>
+      </w:r>
+      <w:r>
+        <w:rPr>
+          <w:rFonts w:ascii="Arial" w:hAnsi="Arial" w:cs="Arial"/>
+          <w:sz w:val="24"/>
+          <w:szCs w:val="24"/>
+        </w:rPr>
+        <w:t xml:space="preserve"> não tenha sido informado, o sistema emite a mensagem “Campo obrigatório.” abaixo do campo </w:t>
+      </w:r>
+      <w:r>
+        <w:rPr>
+          <w:rFonts w:ascii="Arial" w:hAnsi="Arial" w:cs="Arial"/>
+          <w:sz w:val="24"/>
+          <w:szCs w:val="24"/>
+        </w:rPr>
+        <w:t>nome</w:t>
+      </w:r>
+      <w:r>
+        <w:rPr>
+          <w:rFonts w:ascii="Arial" w:hAnsi="Arial" w:cs="Arial"/>
+          <w:sz w:val="24"/>
+          <w:szCs w:val="24"/>
+        </w:rPr>
+        <w:t xml:space="preserve">. O sistema retorna para o passo “Informar </w:t>
+      </w:r>
+      <w:r>
+        <w:rPr>
+          <w:rFonts w:ascii="Arial" w:hAnsi="Arial" w:cs="Arial"/>
+          <w:sz w:val="24"/>
+          <w:szCs w:val="24"/>
+        </w:rPr>
+        <w:t>nome</w:t>
+      </w:r>
+      <w:r>
+        <w:rPr>
+          <w:rFonts w:ascii="Arial" w:hAnsi="Arial" w:cs="Arial"/>
+          <w:sz w:val="24"/>
+          <w:szCs w:val="24"/>
+        </w:rPr>
+        <w:t>”.</w:t>
+      </w:r>
+    </w:p>
+    <w:p>
+      <w:pPr>
+        <w:pStyle w:val="PargrafodaLista"/>
+        <w:ind w:left="1095"/>
+        <w:jc w:val="both"/>
+        <w:rPr>
+          <w:rFonts w:ascii="Arial" w:hAnsi="Arial" w:cs="Arial"/>
+          <w:sz w:val="24"/>
+          <w:szCs w:val="24"/>
+        </w:rPr>
+      </w:pPr>
+      <w:r>
+        <w:rPr>
+          <w:rFonts w:ascii="Arial" w:hAnsi="Arial" w:cs="Arial"/>
+          <w:sz w:val="24"/>
+          <w:szCs w:val="24"/>
+        </w:rPr>
+        <w:t xml:space="preserve">CA02. </w:t>
+      </w:r>
+      <w:r>
+        <w:rPr>
+          <w:rFonts w:ascii="Arial" w:hAnsi="Arial" w:cs="Arial"/>
+          <w:sz w:val="24"/>
+          <w:szCs w:val="24"/>
+        </w:rPr>
+        <w:t>Sobrenome não informado: Durante a execução do passo “Salvar”, caso o sobrenome não tenha sido informado, o sistema emite a mensagem “Campo obrigatório.” abaixo do campo sobrenome. O sistema retorna para o passo “Informar sobrenome”.</w:t>
+      </w:r>
+    </w:p>
+    <w:p>
+      <w:pPr>
+        <w:pStyle w:val="PargrafodaLista"/>
+        <w:ind w:left="1095"/>
+        <w:jc w:val="both"/>
+        <w:rPr>
+          <w:rFonts w:ascii="Arial" w:hAnsi="Arial" w:cs="Arial"/>
+          <w:sz w:val="24"/>
+          <w:szCs w:val="24"/>
+        </w:rPr>
+      </w:pPr>
+      <w:r>
+        <w:rPr>
+          <w:rFonts w:ascii="Arial" w:hAnsi="Arial" w:cs="Arial"/>
+          <w:sz w:val="24"/>
+          <w:szCs w:val="24"/>
+        </w:rPr>
+        <w:t xml:space="preserve">CA03. </w:t>
+      </w:r>
+      <w:r>
+        <w:rPr>
+          <w:rFonts w:ascii="Arial" w:hAnsi="Arial" w:cs="Arial"/>
+          <w:sz w:val="24"/>
+          <w:szCs w:val="24"/>
+        </w:rPr>
+        <w:t>Data de nascimento não informada: Durante a execução do passo “Salvar”, caso a data de nascimento não tenha sido informada, o sistema emite a mensagem “Campo obrigatório.” abaixo do campo data de nascimento. O sistema retorna para o passo “Informar data de nascimento”.</w:t>
+      </w:r>
+    </w:p>
+    <w:p>
+      <w:pPr>
+        <w:pStyle w:val="PargrafodaLista"/>
+        <w:ind w:left="1095"/>
+        <w:jc w:val="both"/>
+        <w:rPr>
+          <w:rFonts w:ascii="Arial" w:hAnsi="Arial" w:cs="Arial"/>
+          <w:sz w:val="24"/>
+          <w:szCs w:val="24"/>
+        </w:rPr>
+      </w:pPr>
+      <w:r>
+        <w:rPr>
+          <w:rFonts w:ascii="Arial" w:hAnsi="Arial" w:cs="Arial"/>
+          <w:sz w:val="24"/>
+          <w:szCs w:val="24"/>
+        </w:rPr>
+        <w:t xml:space="preserve">CA04. </w:t>
+      </w:r>
+      <w:r>
+        <w:rPr>
+          <w:rFonts w:ascii="Arial" w:hAnsi="Arial" w:cs="Arial"/>
+          <w:sz w:val="24"/>
+          <w:szCs w:val="24"/>
+        </w:rPr>
+        <w:t>CPF não informado: Durante a execução do passo “Salvar”, caso o CPF não tenha sido informado, o sistema emite a mensagem “Campo obrigatório.” abaixo do campo rg</w:t>
+      </w:r>
+      <w:r>
+        <w:rPr>
+          <w:rFonts w:ascii="Arial" w:hAnsi="Arial" w:cs="Arial"/>
+          <w:sz w:val="24"/>
+          <w:szCs w:val="24"/>
+        </w:rPr>
+        <w:t xml:space="preserve">. O sistema retorna para o passo “Informar </w:t>
+      </w:r>
+      <w:r>
+        <w:rPr>
+          <w:rFonts w:ascii="Arial" w:hAnsi="Arial" w:cs="Arial"/>
+          <w:sz w:val="24"/>
+          <w:szCs w:val="24"/>
+        </w:rPr>
+        <w:t>RG</w:t>
+      </w:r>
+      <w:r>
+        <w:rPr>
+          <w:rFonts w:ascii="Arial" w:hAnsi="Arial" w:cs="Arial"/>
+          <w:sz w:val="24"/>
+          <w:szCs w:val="24"/>
+        </w:rPr>
+        <w:t>”.</w:t>
+      </w:r>
+    </w:p>
+    <w:p>
+      <w:pPr>
+        <w:pStyle w:val="PargrafodaLista"/>
+        <w:ind w:left="1095"/>
+        <w:jc w:val="both"/>
+        <w:rPr>
+          <w:rFonts w:ascii="Arial" w:hAnsi="Arial" w:cs="Arial"/>
+          <w:sz w:val="24"/>
+          <w:szCs w:val="24"/>
+        </w:rPr>
+      </w:pPr>
+      <w:r>
+        <w:rPr>
+          <w:rFonts w:ascii="Arial" w:hAnsi="Arial" w:cs="Arial"/>
+          <w:sz w:val="24"/>
+          <w:szCs w:val="24"/>
+        </w:rPr>
+        <w:t>CA05. Salário não informado: Durante a execução do passo “Salvar”, caso o salário não tenha sido informado, o sistema emite a mensagem “Campo obrigatório.” abaixo do campo salário</w:t>
+      </w:r>
+      <w:r>
+        <w:rPr>
+          <w:rFonts w:ascii="Arial" w:hAnsi="Arial" w:cs="Arial"/>
+          <w:sz w:val="24"/>
+          <w:szCs w:val="24"/>
+        </w:rPr>
+        <w:t xml:space="preserve">. O sistema retorna para o passo “Informar </w:t>
+      </w:r>
+      <w:r>
+        <w:rPr>
+          <w:rFonts w:ascii="Arial" w:hAnsi="Arial" w:cs="Arial"/>
+          <w:sz w:val="24"/>
+          <w:szCs w:val="24"/>
+        </w:rPr>
+        <w:t>salário</w:t>
+      </w:r>
+      <w:r>
+        <w:rPr>
+          <w:rFonts w:ascii="Arial" w:hAnsi="Arial" w:cs="Arial"/>
+          <w:sz w:val="24"/>
+          <w:szCs w:val="24"/>
+        </w:rPr>
+        <w:t>”.</w:t>
+      </w:r>
+    </w:p>
+    <w:p>
+      <w:pPr>
+        <w:pStyle w:val="PargrafodaLista"/>
+        <w:ind w:left="1095"/>
+        <w:jc w:val="both"/>
+        <w:rPr>
+          <w:rFonts w:ascii="Arial" w:hAnsi="Arial" w:cs="Arial"/>
+          <w:sz w:val="24"/>
+          <w:szCs w:val="24"/>
+        </w:rPr>
+      </w:pPr>
+      <w:r>
+        <w:rPr>
+          <w:rFonts w:ascii="Arial" w:hAnsi="Arial" w:cs="Arial"/>
+          <w:sz w:val="24"/>
+          <w:szCs w:val="24"/>
+        </w:rPr>
+        <w:t>CA06. Data de nascimento inválida: Durante a execução do passo “Salvar”, caso a data de nascimento informada seja inválida, o sistema emite a mensagem “Informe uma data válida.” abaixo do campo data de nascimento</w:t>
+      </w:r>
+      <w:r>
+        <w:rPr>
+          <w:rFonts w:ascii="Arial" w:hAnsi="Arial" w:cs="Arial"/>
+          <w:sz w:val="24"/>
+          <w:szCs w:val="24"/>
+        </w:rPr>
+        <w:t xml:space="preserve">. O sistema retorna para o passo “Informar </w:t>
+      </w:r>
+      <w:r>
+        <w:rPr>
+          <w:rFonts w:ascii="Arial" w:hAnsi="Arial" w:cs="Arial"/>
+          <w:sz w:val="24"/>
+          <w:szCs w:val="24"/>
+        </w:rPr>
+        <w:t>data de nascimento</w:t>
+      </w:r>
+      <w:r>
+        <w:rPr>
+          <w:rFonts w:ascii="Arial" w:hAnsi="Arial" w:cs="Arial"/>
+          <w:sz w:val="24"/>
+          <w:szCs w:val="24"/>
+        </w:rPr>
+        <w:t>”.</w:t>
+      </w:r>
+    </w:p>
+    <w:p>
+      <w:pPr>
+        <w:pStyle w:val="PargrafodaLista"/>
+        <w:ind w:left="1095"/>
+        <w:jc w:val="both"/>
+        <w:rPr>
+          <w:rFonts w:ascii="Arial" w:hAnsi="Arial" w:cs="Arial"/>
+          <w:sz w:val="24"/>
+          <w:szCs w:val="24"/>
+        </w:rPr>
+      </w:pPr>
+      <w:r>
+        <w:rPr>
+          <w:rFonts w:ascii="Arial" w:hAnsi="Arial" w:cs="Arial"/>
+          <w:sz w:val="24"/>
+          <w:szCs w:val="24"/>
+        </w:rPr>
+        <w:t xml:space="preserve">CA07. </w:t>
+      </w:r>
+      <w:r>
+        <w:rPr>
+          <w:rFonts w:ascii="Arial" w:hAnsi="Arial" w:cs="Arial"/>
+          <w:sz w:val="24"/>
+          <w:szCs w:val="24"/>
+        </w:rPr>
+        <w:t>Salário inválido</w:t>
+      </w:r>
+      <w:r>
+        <w:rPr>
+          <w:rFonts w:ascii="Arial" w:hAnsi="Arial" w:cs="Arial"/>
+          <w:sz w:val="24"/>
+          <w:szCs w:val="24"/>
+        </w:rPr>
+        <w:t xml:space="preserve">: Durante a execução do passo “Salvar”, caso </w:t>
+      </w:r>
+      <w:r>
+        <w:rPr>
+          <w:rFonts w:ascii="Arial" w:hAnsi="Arial" w:cs="Arial"/>
+          <w:sz w:val="24"/>
+          <w:szCs w:val="24"/>
+        </w:rPr>
+        <w:t>o salário</w:t>
+      </w:r>
+      <w:r>
+        <w:rPr>
+          <w:rFonts w:ascii="Arial" w:hAnsi="Arial" w:cs="Arial"/>
+          <w:sz w:val="24"/>
+          <w:szCs w:val="24"/>
+        </w:rPr>
+        <w:t xml:space="preserve"> </w:t>
+      </w:r>
+      <w:r>
+        <w:rPr>
+          <w:rFonts w:ascii="Arial" w:hAnsi="Arial" w:cs="Arial"/>
+          <w:sz w:val="24"/>
+          <w:szCs w:val="24"/>
+        </w:rPr>
+        <w:t>informado não seja um número</w:t>
+      </w:r>
+      <w:r>
+        <w:rPr>
+          <w:rFonts w:ascii="Arial" w:hAnsi="Arial" w:cs="Arial"/>
+          <w:sz w:val="24"/>
+          <w:szCs w:val="24"/>
+        </w:rPr>
+        <w:t>, o sistema emite a mensagem “</w:t>
+      </w:r>
+      <w:r>
+        <w:rPr>
+          <w:rFonts w:ascii="Arial" w:hAnsi="Arial" w:cs="Arial"/>
+          <w:sz w:val="24"/>
+          <w:szCs w:val="24"/>
+        </w:rPr>
+        <w:t>O salário deve ser um número</w:t>
+      </w:r>
+      <w:r>
+        <w:rPr>
+          <w:rFonts w:ascii="Arial" w:hAnsi="Arial" w:cs="Arial"/>
+          <w:sz w:val="24"/>
+          <w:szCs w:val="24"/>
+        </w:rPr>
+        <w:t xml:space="preserve">.” abaixo do campo </w:t>
+      </w:r>
+      <w:r>
+        <w:rPr>
+          <w:rFonts w:ascii="Arial" w:hAnsi="Arial" w:cs="Arial"/>
+          <w:sz w:val="24"/>
+          <w:szCs w:val="24"/>
+        </w:rPr>
+        <w:t>salário</w:t>
+      </w:r>
+      <w:r>
+        <w:rPr>
+          <w:rFonts w:ascii="Arial" w:hAnsi="Arial" w:cs="Arial"/>
+          <w:sz w:val="24"/>
+          <w:szCs w:val="24"/>
+        </w:rPr>
+        <w:t xml:space="preserve">. O sistema retorna para o passo “Informar </w:t>
+      </w:r>
+      <w:r>
+        <w:rPr>
+          <w:rFonts w:ascii="Arial" w:hAnsi="Arial" w:cs="Arial"/>
+          <w:sz w:val="24"/>
+          <w:szCs w:val="24"/>
+        </w:rPr>
+        <w:t>salário</w:t>
+      </w:r>
+      <w:r>
+        <w:rPr>
+          <w:rFonts w:ascii="Arial" w:hAnsi="Arial" w:cs="Arial"/>
+          <w:sz w:val="24"/>
+          <w:szCs w:val="24"/>
+        </w:rPr>
+        <w:t>”.</w:t>
+      </w:r>
+    </w:p>
+    <w:p>
+      <w:pPr>
+        <w:pStyle w:val="PargrafodaLista"/>
+        <w:ind w:left="1095"/>
+        <w:jc w:val="both"/>
+        <w:rPr>
+          <w:rFonts w:ascii="Arial" w:hAnsi="Arial" w:cs="Arial"/>
+          <w:sz w:val="24"/>
+          <w:szCs w:val="24"/>
+        </w:rPr>
+      </w:pPr>
+      <w:r>
+        <w:rPr>
+          <w:rFonts w:ascii="Arial" w:hAnsi="Arial" w:cs="Arial"/>
+          <w:sz w:val="24"/>
+          <w:szCs w:val="24"/>
+        </w:rPr>
+        <w:t>CA08. Cancelar: Durante a execução de qualquer passo, caso o usuário aperte no botão “Cancelar”, o sistema sai da página e o caso de uso termina.</w:t>
+      </w:r>
+    </w:p>
+    <w:p>
+      <w:pPr>
+        <w:pStyle w:val="PargrafodaLista"/>
+        <w:ind w:left="1095"/>
+        <w:jc w:val="both"/>
+        <w:rPr>
+          <w:rFonts w:ascii="Arial" w:hAnsi="Arial" w:cs="Arial"/>
+          <w:sz w:val="24"/>
+          <w:szCs w:val="24"/>
+        </w:rPr>
+      </w:pPr>
+    </w:p>
+    <w:p>
+      <w:pPr>
+        <w:pStyle w:val="PargrafodaLista"/>
+        <w:numPr>
+          <w:ilvl w:val="1"/>
+          <w:numId w:val="3"/>
+        </w:numPr>
+        <w:jc w:val="both"/>
+        <w:rPr>
+          <w:rFonts w:ascii="Arial" w:hAnsi="Arial" w:cs="Arial"/>
+          <w:sz w:val="24"/>
+          <w:szCs w:val="24"/>
+        </w:rPr>
+      </w:pPr>
+      <w:r>
+        <w:rPr>
+          <w:rFonts w:ascii="Arial" w:hAnsi="Arial" w:cs="Arial"/>
+          <w:sz w:val="24"/>
+          <w:szCs w:val="24"/>
+        </w:rPr>
+        <w:t>Pós-Condição</w:t>
+      </w:r>
+    </w:p>
+    <w:p>
+      <w:pPr>
+        <w:pStyle w:val="PargrafodaLista"/>
+        <w:ind w:left="1095"/>
+        <w:jc w:val="both"/>
+        <w:rPr>
+          <w:rFonts w:ascii="Arial" w:hAnsi="Arial" w:cs="Arial"/>
+          <w:sz w:val="24"/>
+          <w:szCs w:val="24"/>
+        </w:rPr>
+      </w:pPr>
+      <w:r>
+        <w:rPr>
+          <w:rFonts w:ascii="Arial" w:hAnsi="Arial" w:cs="Arial"/>
+          <w:sz w:val="24"/>
+          <w:szCs w:val="24"/>
+        </w:rPr>
+        <w:t>Não se aplica.</w:t>
+      </w:r>
+    </w:p>
+    <w:p>
+      <w:pPr>
+        <w:pStyle w:val="PargrafodaLista"/>
+        <w:ind w:left="1095"/>
+        <w:jc w:val="both"/>
+        <w:rPr>
+          <w:rFonts w:ascii="Arial" w:hAnsi="Arial" w:cs="Arial"/>
+          <w:sz w:val="24"/>
+          <w:szCs w:val="24"/>
+        </w:rPr>
+      </w:pPr>
+    </w:p>
+    <w:p>
+      <w:pPr>
+        <w:pStyle w:val="PargrafodaLista"/>
+        <w:numPr>
+          <w:ilvl w:val="0"/>
+          <w:numId w:val="1"/>
+        </w:numPr>
+        <w:jc w:val="both"/>
+        <w:rPr>
+          <w:rFonts w:ascii="Arial" w:hAnsi="Arial" w:cs="Arial"/>
+          <w:sz w:val="24"/>
+          <w:szCs w:val="24"/>
+        </w:rPr>
+      </w:pPr>
+      <w:r>
+        <w:rPr>
+          <w:rFonts w:ascii="Arial" w:hAnsi="Arial" w:cs="Arial"/>
+          <w:sz w:val="24"/>
+          <w:szCs w:val="24"/>
+        </w:rPr>
+        <w:t xml:space="preserve">Manter </w:t>
+      </w:r>
+      <w:r>
+        <w:rPr>
+          <w:rFonts w:ascii="Arial" w:hAnsi="Arial" w:cs="Arial"/>
+          <w:sz w:val="24"/>
+          <w:szCs w:val="24"/>
+        </w:rPr>
+        <w:t>Aluno</w:t>
+      </w:r>
+    </w:p>
+    <w:p>
+      <w:pPr>
+        <w:ind w:left="705"/>
+        <w:jc w:val="both"/>
+        <w:rPr>
+          <w:rFonts w:ascii="Arial" w:hAnsi="Arial" w:cs="Arial"/>
+          <w:sz w:val="24"/>
+          <w:szCs w:val="24"/>
+        </w:rPr>
+      </w:pPr>
+      <w:r>
+        <w:rPr>
+          <w:rFonts w:ascii="Arial" w:hAnsi="Arial" w:cs="Arial"/>
+          <w:sz w:val="24"/>
+          <w:szCs w:val="24"/>
+        </w:rPr>
+        <w:t>3.1</w:t>
+      </w:r>
+      <w:r>
+        <w:rPr>
+          <w:rFonts w:ascii="Arial" w:hAnsi="Arial" w:cs="Arial"/>
+          <w:sz w:val="24"/>
+          <w:szCs w:val="24"/>
+        </w:rPr>
+        <w:t>Pré-Condição</w:t>
+      </w:r>
+    </w:p>
+    <w:p>
+      <w:pPr>
+        <w:pStyle w:val="PargrafodaLista"/>
+        <w:ind w:left="1095"/>
+        <w:jc w:val="both"/>
+        <w:rPr>
+          <w:rFonts w:ascii="Arial" w:hAnsi="Arial" w:cs="Arial"/>
+          <w:sz w:val="24"/>
+          <w:szCs w:val="24"/>
+        </w:rPr>
+      </w:pPr>
+      <w:r>
+        <w:rPr>
+          <w:rFonts w:ascii="Arial" w:hAnsi="Arial" w:cs="Arial"/>
+          <w:sz w:val="24"/>
+          <w:szCs w:val="24"/>
+        </w:rPr>
+        <w:t xml:space="preserve">Realizar </w:t>
+      </w:r>
+      <w:proofErr w:type="spellStart"/>
+      <w:r>
+        <w:rPr>
+          <w:rFonts w:ascii="Arial" w:hAnsi="Arial" w:cs="Arial"/>
+          <w:sz w:val="24"/>
+          <w:szCs w:val="24"/>
+        </w:rPr>
+        <w:t>Login</w:t>
+      </w:r>
+      <w:proofErr w:type="spellEnd"/>
+    </w:p>
+    <w:p>
+      <w:pPr>
+        <w:ind w:left="705"/>
+        <w:jc w:val="both"/>
+        <w:rPr>
+          <w:rFonts w:ascii="Arial" w:hAnsi="Arial" w:cs="Arial"/>
+          <w:sz w:val="24"/>
+          <w:szCs w:val="24"/>
+        </w:rPr>
+      </w:pPr>
+      <w:proofErr w:type="gramStart"/>
+      <w:r>
+        <w:rPr>
+          <w:rFonts w:ascii="Arial" w:hAnsi="Arial" w:cs="Arial"/>
+          <w:sz w:val="24"/>
+          <w:szCs w:val="24"/>
+        </w:rPr>
+        <w:t xml:space="preserve">3.2 </w:t>
+      </w:r>
+      <w:r>
+        <w:rPr>
+          <w:rFonts w:ascii="Arial" w:hAnsi="Arial" w:cs="Arial"/>
+          <w:sz w:val="24"/>
+          <w:szCs w:val="24"/>
+        </w:rPr>
+        <w:t>Breve</w:t>
+      </w:r>
+      <w:proofErr w:type="gramEnd"/>
+      <w:r>
+        <w:rPr>
+          <w:rFonts w:ascii="Arial" w:hAnsi="Arial" w:cs="Arial"/>
+          <w:sz w:val="24"/>
+          <w:szCs w:val="24"/>
+        </w:rPr>
+        <w:t xml:space="preserve"> Descrição</w:t>
+      </w:r>
+    </w:p>
+    <w:p>
+      <w:pPr>
+        <w:pStyle w:val="PargrafodaLista"/>
+        <w:ind w:left="1095"/>
+        <w:jc w:val="both"/>
+        <w:rPr>
+          <w:rFonts w:ascii="Arial" w:hAnsi="Arial" w:cs="Arial"/>
+          <w:sz w:val="24"/>
+          <w:szCs w:val="24"/>
+        </w:rPr>
+      </w:pPr>
+      <w:r>
+        <w:rPr>
+          <w:rFonts w:ascii="Arial" w:hAnsi="Arial" w:cs="Arial"/>
+          <w:sz w:val="24"/>
+          <w:szCs w:val="24"/>
+        </w:rPr>
+        <w:lastRenderedPageBreak/>
+        <w:t xml:space="preserve">Caso de uso através do qual </w:t>
+      </w:r>
+      <w:r>
+        <w:rPr>
+          <w:rFonts w:ascii="Arial" w:hAnsi="Arial" w:cs="Arial"/>
+          <w:sz w:val="24"/>
+          <w:szCs w:val="24"/>
+        </w:rPr>
+        <w:t>a Secretária</w:t>
+      </w:r>
+      <w:r>
+        <w:rPr>
+          <w:rFonts w:ascii="Arial" w:hAnsi="Arial" w:cs="Arial"/>
+          <w:sz w:val="24"/>
+          <w:szCs w:val="24"/>
+        </w:rPr>
+        <w:t xml:space="preserve"> da empresa cadastra ou edita o cadastro dos </w:t>
+      </w:r>
+      <w:r>
+        <w:rPr>
+          <w:rFonts w:ascii="Arial" w:hAnsi="Arial" w:cs="Arial"/>
+          <w:sz w:val="24"/>
+          <w:szCs w:val="24"/>
+        </w:rPr>
+        <w:t>alunos</w:t>
+      </w:r>
+      <w:r>
+        <w:rPr>
+          <w:rFonts w:ascii="Arial" w:hAnsi="Arial" w:cs="Arial"/>
+          <w:sz w:val="24"/>
+          <w:szCs w:val="24"/>
+        </w:rPr>
+        <w:t xml:space="preserve"> no sistema.</w:t>
+      </w:r>
+    </w:p>
+    <w:p>
+      <w:pPr>
+        <w:pStyle w:val="PargrafodaLista"/>
+        <w:ind w:left="1095"/>
+        <w:jc w:val="both"/>
+        <w:rPr>
+          <w:rFonts w:ascii="Arial" w:hAnsi="Arial" w:cs="Arial"/>
+          <w:sz w:val="24"/>
+          <w:szCs w:val="24"/>
+        </w:rPr>
+      </w:pPr>
+    </w:p>
+    <w:p>
+      <w:pPr>
+        <w:pStyle w:val="PargrafodaLista"/>
+        <w:numPr>
+          <w:ilvl w:val="1"/>
+          <w:numId w:val="5"/>
+        </w:numPr>
+        <w:jc w:val="both"/>
+        <w:rPr>
+          <w:rFonts w:ascii="Arial" w:hAnsi="Arial" w:cs="Arial"/>
+          <w:sz w:val="24"/>
+          <w:szCs w:val="24"/>
+        </w:rPr>
+      </w:pPr>
+      <w:r>
+        <w:rPr>
+          <w:rFonts w:ascii="Arial" w:hAnsi="Arial" w:cs="Arial"/>
+          <w:sz w:val="24"/>
+          <w:szCs w:val="24"/>
+        </w:rPr>
+        <w:t>Caminho Básico</w:t>
+      </w:r>
+    </w:p>
+    <w:p>
+      <w:pPr>
+        <w:pStyle w:val="PargrafodaLista"/>
+        <w:numPr>
+          <w:ilvl w:val="0"/>
+          <w:numId w:val="7"/>
+        </w:numPr>
+        <w:jc w:val="both"/>
+        <w:rPr>
+          <w:rFonts w:ascii="Arial" w:hAnsi="Arial" w:cs="Arial"/>
+          <w:sz w:val="24"/>
+          <w:szCs w:val="24"/>
+        </w:rPr>
+      </w:pPr>
+      <w:r>
+        <w:rPr>
+          <w:rFonts w:ascii="Arial" w:hAnsi="Arial" w:cs="Arial"/>
+          <w:sz w:val="24"/>
+          <w:szCs w:val="24"/>
+        </w:rPr>
+        <w:t>Informar nome: O caso de uso inicia quando o usuário informa o nome</w:t>
+      </w:r>
+      <w:r>
+        <w:rPr>
+          <w:rFonts w:ascii="Arial" w:hAnsi="Arial" w:cs="Arial"/>
+          <w:sz w:val="24"/>
+          <w:szCs w:val="24"/>
+        </w:rPr>
+        <w:t xml:space="preserve"> do aluno</w:t>
+      </w:r>
+      <w:r>
+        <w:rPr>
+          <w:rFonts w:ascii="Arial" w:hAnsi="Arial" w:cs="Arial"/>
+          <w:sz w:val="24"/>
+          <w:szCs w:val="24"/>
+        </w:rPr>
+        <w:t>. O sistema mantém os dados pendentes para inclusão.</w:t>
+      </w:r>
+    </w:p>
+    <w:p>
+      <w:pPr>
+        <w:pStyle w:val="PargrafodaLista"/>
+        <w:numPr>
+          <w:ilvl w:val="0"/>
+          <w:numId w:val="7"/>
+        </w:numPr>
+        <w:jc w:val="both"/>
+        <w:rPr>
+          <w:rFonts w:ascii="Arial" w:hAnsi="Arial" w:cs="Arial"/>
+          <w:sz w:val="24"/>
+          <w:szCs w:val="24"/>
+        </w:rPr>
+      </w:pPr>
+      <w:r>
+        <w:rPr>
+          <w:rFonts w:ascii="Arial" w:hAnsi="Arial" w:cs="Arial"/>
+          <w:sz w:val="24"/>
+          <w:szCs w:val="24"/>
+        </w:rPr>
+        <w:t>Informar sobrenome: O usuário informa o sobrenome. O sistema mantém os dados pendentes para inclusão.</w:t>
+      </w:r>
+    </w:p>
+    <w:p>
+      <w:pPr>
+        <w:pStyle w:val="PargrafodaLista"/>
+        <w:numPr>
+          <w:ilvl w:val="0"/>
+          <w:numId w:val="7"/>
+        </w:numPr>
+        <w:jc w:val="both"/>
+        <w:rPr>
+          <w:rFonts w:ascii="Arial" w:hAnsi="Arial" w:cs="Arial"/>
+          <w:sz w:val="24"/>
+          <w:szCs w:val="24"/>
+        </w:rPr>
+      </w:pPr>
+      <w:r>
+        <w:rPr>
+          <w:rFonts w:ascii="Arial" w:hAnsi="Arial" w:cs="Arial"/>
+          <w:sz w:val="24"/>
+          <w:szCs w:val="24"/>
+        </w:rPr>
+        <w:t>Informar data de nascimento: O usuário informa a data de nascimento. O sistema mantém os dados pendentes para inclusão.</w:t>
+      </w:r>
+    </w:p>
+    <w:p>
+      <w:pPr>
+        <w:pStyle w:val="PargrafodaLista"/>
+        <w:numPr>
+          <w:ilvl w:val="0"/>
+          <w:numId w:val="7"/>
+        </w:numPr>
+        <w:jc w:val="both"/>
+        <w:rPr>
+          <w:rFonts w:ascii="Arial" w:hAnsi="Arial" w:cs="Arial"/>
+          <w:sz w:val="24"/>
+          <w:szCs w:val="24"/>
+        </w:rPr>
+      </w:pPr>
+      <w:r>
+        <w:rPr>
+          <w:rFonts w:ascii="Arial" w:hAnsi="Arial" w:cs="Arial"/>
+          <w:sz w:val="24"/>
+          <w:szCs w:val="24"/>
+        </w:rPr>
+        <w:t>Incluir responsável: O usuário clica no botão incluir responsável, o sistema carrega os campos para os dados do responsável.</w:t>
+      </w:r>
+    </w:p>
+    <w:p>
+      <w:pPr>
+        <w:pStyle w:val="PargrafodaLista"/>
+        <w:numPr>
+          <w:ilvl w:val="0"/>
+          <w:numId w:val="7"/>
+        </w:numPr>
+        <w:jc w:val="both"/>
+        <w:rPr>
+          <w:rFonts w:ascii="Arial" w:hAnsi="Arial" w:cs="Arial"/>
+          <w:sz w:val="24"/>
+          <w:szCs w:val="24"/>
+        </w:rPr>
+      </w:pPr>
+      <w:r>
+        <w:rPr>
+          <w:rFonts w:ascii="Arial" w:hAnsi="Arial" w:cs="Arial"/>
+          <w:sz w:val="24"/>
+          <w:szCs w:val="24"/>
+        </w:rPr>
+        <w:t>Informar nome</w:t>
+      </w:r>
+      <w:r>
+        <w:rPr>
+          <w:rFonts w:ascii="Arial" w:hAnsi="Arial" w:cs="Arial"/>
+          <w:sz w:val="24"/>
+          <w:szCs w:val="24"/>
+        </w:rPr>
+        <w:t xml:space="preserve"> do responsável</w:t>
+      </w:r>
+      <w:r>
+        <w:rPr>
+          <w:rFonts w:ascii="Arial" w:hAnsi="Arial" w:cs="Arial"/>
+          <w:sz w:val="24"/>
+          <w:szCs w:val="24"/>
+        </w:rPr>
+        <w:t xml:space="preserve">: </w:t>
+      </w:r>
+      <w:r>
+        <w:rPr>
+          <w:rFonts w:ascii="Arial" w:hAnsi="Arial" w:cs="Arial"/>
+          <w:sz w:val="24"/>
+          <w:szCs w:val="24"/>
+        </w:rPr>
+        <w:t>O</w:t>
+      </w:r>
+      <w:r>
+        <w:rPr>
+          <w:rFonts w:ascii="Arial" w:hAnsi="Arial" w:cs="Arial"/>
+          <w:sz w:val="24"/>
+          <w:szCs w:val="24"/>
+        </w:rPr>
+        <w:t xml:space="preserve"> usuário informa o nome</w:t>
+      </w:r>
+      <w:r>
+        <w:rPr>
+          <w:rFonts w:ascii="Arial" w:hAnsi="Arial" w:cs="Arial"/>
+          <w:sz w:val="24"/>
+          <w:szCs w:val="24"/>
+        </w:rPr>
+        <w:t xml:space="preserve"> do responsável</w:t>
+      </w:r>
+      <w:r>
+        <w:rPr>
+          <w:rFonts w:ascii="Arial" w:hAnsi="Arial" w:cs="Arial"/>
+          <w:sz w:val="24"/>
+          <w:szCs w:val="24"/>
+        </w:rPr>
+        <w:t>. O sistema mantém os dados pendentes para inclusão.</w:t>
+      </w:r>
+    </w:p>
+    <w:p>
+      <w:pPr>
+        <w:pStyle w:val="PargrafodaLista"/>
+        <w:numPr>
+          <w:ilvl w:val="0"/>
+          <w:numId w:val="7"/>
+        </w:numPr>
+        <w:jc w:val="both"/>
+        <w:rPr>
+          <w:rFonts w:ascii="Arial" w:hAnsi="Arial" w:cs="Arial"/>
+          <w:sz w:val="24"/>
+          <w:szCs w:val="24"/>
+        </w:rPr>
+      </w:pPr>
+      <w:r>
+        <w:rPr>
+          <w:rFonts w:ascii="Arial" w:hAnsi="Arial" w:cs="Arial"/>
+          <w:sz w:val="24"/>
+          <w:szCs w:val="24"/>
+        </w:rPr>
+        <w:t xml:space="preserve">Informar </w:t>
+      </w:r>
+      <w:r>
+        <w:rPr>
+          <w:rFonts w:ascii="Arial" w:hAnsi="Arial" w:cs="Arial"/>
+          <w:sz w:val="24"/>
+          <w:szCs w:val="24"/>
+        </w:rPr>
+        <w:t>sobre</w:t>
+      </w:r>
+      <w:r>
+        <w:rPr>
+          <w:rFonts w:ascii="Arial" w:hAnsi="Arial" w:cs="Arial"/>
+          <w:sz w:val="24"/>
+          <w:szCs w:val="24"/>
+        </w:rPr>
+        <w:t>nome</w:t>
+      </w:r>
+      <w:r>
+        <w:rPr>
+          <w:rFonts w:ascii="Arial" w:hAnsi="Arial" w:cs="Arial"/>
+          <w:sz w:val="24"/>
+          <w:szCs w:val="24"/>
+        </w:rPr>
+        <w:t xml:space="preserve"> do responsável</w:t>
+      </w:r>
+      <w:r>
+        <w:rPr>
+          <w:rFonts w:ascii="Arial" w:hAnsi="Arial" w:cs="Arial"/>
+          <w:sz w:val="24"/>
+          <w:szCs w:val="24"/>
+        </w:rPr>
+        <w:t xml:space="preserve">: </w:t>
+      </w:r>
+      <w:r>
+        <w:rPr>
+          <w:rFonts w:ascii="Arial" w:hAnsi="Arial" w:cs="Arial"/>
+          <w:sz w:val="24"/>
+          <w:szCs w:val="24"/>
+        </w:rPr>
+        <w:t>O</w:t>
+      </w:r>
+      <w:r>
+        <w:rPr>
+          <w:rFonts w:ascii="Arial" w:hAnsi="Arial" w:cs="Arial"/>
+          <w:sz w:val="24"/>
+          <w:szCs w:val="24"/>
+        </w:rPr>
+        <w:t xml:space="preserve"> usuário informa o </w:t>
+      </w:r>
+      <w:r>
+        <w:rPr>
+          <w:rFonts w:ascii="Arial" w:hAnsi="Arial" w:cs="Arial"/>
+          <w:sz w:val="24"/>
+          <w:szCs w:val="24"/>
+        </w:rPr>
+        <w:t>sobrenome do responsável. O sistema mantém os dados pendentes para inclusão.</w:t>
+      </w:r>
+    </w:p>
+    <w:p>
+      <w:pPr>
+        <w:pStyle w:val="PargrafodaLista"/>
+        <w:numPr>
+          <w:ilvl w:val="0"/>
+          <w:numId w:val="7"/>
+        </w:numPr>
+        <w:jc w:val="both"/>
+        <w:rPr>
+          <w:rFonts w:ascii="Arial" w:hAnsi="Arial" w:cs="Arial"/>
+          <w:sz w:val="24"/>
+          <w:szCs w:val="24"/>
+        </w:rPr>
+      </w:pPr>
+      <w:r>
+        <w:rPr>
+          <w:rFonts w:ascii="Arial" w:hAnsi="Arial" w:cs="Arial"/>
+          <w:sz w:val="24"/>
+          <w:szCs w:val="24"/>
+        </w:rPr>
+        <w:t>Informar data de nascimento do responsável: O usuário informa a data de nascimento do responsável. O sistema mantém os dados pendentes para inclusão.</w:t>
+      </w:r>
+    </w:p>
+    <w:p>
+      <w:pPr>
+        <w:pStyle w:val="PargrafodaLista"/>
+        <w:numPr>
+          <w:ilvl w:val="0"/>
+          <w:numId w:val="7"/>
+        </w:numPr>
+        <w:jc w:val="both"/>
+        <w:rPr>
+          <w:rFonts w:ascii="Arial" w:hAnsi="Arial" w:cs="Arial"/>
+          <w:sz w:val="24"/>
+          <w:szCs w:val="24"/>
+        </w:rPr>
+      </w:pPr>
+      <w:r>
+        <w:rPr>
+          <w:rFonts w:ascii="Arial" w:hAnsi="Arial" w:cs="Arial"/>
+          <w:sz w:val="24"/>
+          <w:szCs w:val="24"/>
+        </w:rPr>
+        <w:t>Salvar: O usuário clica no botão Salvar, o sistema salva os dados pendentes, emite a mensagem “</w:t>
+      </w:r>
+      <w:r>
+        <w:rPr>
+          <w:rFonts w:ascii="Arial" w:hAnsi="Arial" w:cs="Arial"/>
+          <w:sz w:val="24"/>
+          <w:szCs w:val="24"/>
+        </w:rPr>
+        <w:t>Aluno</w:t>
+      </w:r>
+      <w:r>
+        <w:rPr>
+          <w:rFonts w:ascii="Arial" w:hAnsi="Arial" w:cs="Arial"/>
+          <w:sz w:val="24"/>
+          <w:szCs w:val="24"/>
+        </w:rPr>
+        <w:t xml:space="preserve"> cadastrado com sucesso” e o caso de uso termina.</w:t>
+      </w:r>
+    </w:p>
+    <w:p>
+      <w:pPr>
+        <w:ind w:left="705"/>
+        <w:jc w:val="both"/>
+        <w:rPr>
+          <w:rFonts w:ascii="Arial" w:hAnsi="Arial" w:cs="Arial"/>
+          <w:sz w:val="24"/>
+          <w:szCs w:val="24"/>
+        </w:rPr>
+      </w:pPr>
+      <w:proofErr w:type="gramStart"/>
+      <w:r>
+        <w:rPr>
+          <w:rFonts w:ascii="Arial" w:hAnsi="Arial" w:cs="Arial"/>
+          <w:sz w:val="24"/>
+          <w:szCs w:val="24"/>
+        </w:rPr>
+        <w:t xml:space="preserve">3.4 </w:t>
+      </w:r>
+      <w:r>
+        <w:rPr>
+          <w:rFonts w:ascii="Arial" w:hAnsi="Arial" w:cs="Arial"/>
+          <w:sz w:val="24"/>
+          <w:szCs w:val="24"/>
+        </w:rPr>
+        <w:t>Caminho</w:t>
+      </w:r>
+      <w:proofErr w:type="gramEnd"/>
+      <w:r>
+        <w:rPr>
+          <w:rFonts w:ascii="Arial" w:hAnsi="Arial" w:cs="Arial"/>
+          <w:sz w:val="24"/>
+          <w:szCs w:val="24"/>
+        </w:rPr>
+        <w:t xml:space="preserve"> Alternativo</w:t>
+      </w:r>
+    </w:p>
+    <w:p>
+      <w:pPr>
+        <w:pStyle w:val="PargrafodaLista"/>
+        <w:ind w:left="1095"/>
+        <w:jc w:val="both"/>
+        <w:rPr>
+          <w:rFonts w:ascii="Arial" w:hAnsi="Arial" w:cs="Arial"/>
+          <w:sz w:val="24"/>
+          <w:szCs w:val="24"/>
+        </w:rPr>
+      </w:pPr>
+      <w:r>
+        <w:rPr>
+          <w:rFonts w:ascii="Arial" w:hAnsi="Arial" w:cs="Arial"/>
+          <w:sz w:val="24"/>
+          <w:szCs w:val="24"/>
+        </w:rPr>
+        <w:t>CA01. Nome não informado: Durante a execução do passo “Salvar”, caso o nome não tenha sido informado, o sistema emite a mensagem “Campo obrigatório.” abaixo do campo nome. O sistema retorna para o passo “Informar nome”.</w:t>
+      </w:r>
+    </w:p>
+    <w:p>
+      <w:pPr>
+        <w:pStyle w:val="PargrafodaLista"/>
+        <w:ind w:left="1095"/>
+        <w:jc w:val="both"/>
+        <w:rPr>
+          <w:rFonts w:ascii="Arial" w:hAnsi="Arial" w:cs="Arial"/>
+          <w:sz w:val="24"/>
+          <w:szCs w:val="24"/>
+        </w:rPr>
+      </w:pPr>
+      <w:r>
+        <w:rPr>
+          <w:rFonts w:ascii="Arial" w:hAnsi="Arial" w:cs="Arial"/>
+          <w:sz w:val="24"/>
+          <w:szCs w:val="24"/>
+        </w:rPr>
+        <w:t>CA02. Sobrenome não informado: Durante a execução do passo “Salvar”, caso o sobrenome não tenha sido informado, o sistema emite a mensagem “Campo obrigatório.” abaixo do campo sobrenome. O sistema retorna para o passo “Informar sobrenome”.</w:t>
+      </w:r>
+    </w:p>
+    <w:p>
+      <w:pPr>
+        <w:pStyle w:val="PargrafodaLista"/>
+        <w:ind w:left="1095"/>
+        <w:jc w:val="both"/>
+        <w:rPr>
+          <w:rFonts w:ascii="Arial" w:hAnsi="Arial" w:cs="Arial"/>
+          <w:sz w:val="24"/>
+          <w:szCs w:val="24"/>
+        </w:rPr>
+      </w:pPr>
+      <w:r>
+        <w:rPr>
+          <w:rFonts w:ascii="Arial" w:hAnsi="Arial" w:cs="Arial"/>
+          <w:sz w:val="24"/>
+          <w:szCs w:val="24"/>
+        </w:rPr>
+        <w:t>CA03. Data de nascimento não informada: Durante a execução do passo “Salvar”, caso a data de nascimento não tenha sido informada, o sistema emite a mensagem “Campo obrigatório.” abaixo do campo data de nascimento. O sistema retorna para o passo “Informar data de nascimento”.</w:t>
+      </w:r>
+    </w:p>
+    <w:p>
+      <w:pPr>
+        <w:pStyle w:val="PargrafodaLista"/>
+        <w:ind w:left="1095"/>
+        <w:jc w:val="both"/>
+        <w:rPr>
+          <w:rFonts w:ascii="Arial" w:hAnsi="Arial" w:cs="Arial"/>
+          <w:sz w:val="24"/>
+          <w:szCs w:val="24"/>
+        </w:rPr>
+      </w:pPr>
+      <w:r>
+        <w:rPr>
+          <w:rFonts w:ascii="Arial" w:hAnsi="Arial" w:cs="Arial"/>
+          <w:sz w:val="24"/>
+          <w:szCs w:val="24"/>
+        </w:rPr>
+        <w:t>CA0</w:t>
+      </w:r>
+      <w:r>
+        <w:rPr>
+          <w:rFonts w:ascii="Arial" w:hAnsi="Arial" w:cs="Arial"/>
+          <w:sz w:val="24"/>
+          <w:szCs w:val="24"/>
+        </w:rPr>
+        <w:t>4</w:t>
+      </w:r>
+      <w:r>
+        <w:rPr>
+          <w:rFonts w:ascii="Arial" w:hAnsi="Arial" w:cs="Arial"/>
+          <w:sz w:val="24"/>
+          <w:szCs w:val="24"/>
+        </w:rPr>
+        <w:t>. Data de nascimento inválida: Durante a execução do passo “Salvar”, caso a data de nascimento informada seja inválida, o sistema emite a mensagem “Informe uma data válida.” abaixo do campo data de nascimento</w:t>
+      </w:r>
+      <w:r>
+        <w:rPr>
+          <w:rFonts w:ascii="Arial" w:hAnsi="Arial" w:cs="Arial"/>
+          <w:sz w:val="24"/>
+          <w:szCs w:val="24"/>
+        </w:rPr>
+        <w:t xml:space="preserve">. O sistema retorna para o passo “Informar </w:t>
+      </w:r>
+      <w:r>
+        <w:rPr>
+          <w:rFonts w:ascii="Arial" w:hAnsi="Arial" w:cs="Arial"/>
+          <w:sz w:val="24"/>
+          <w:szCs w:val="24"/>
+        </w:rPr>
+        <w:t>data de nascimento</w:t>
+      </w:r>
+      <w:r>
+        <w:rPr>
+          <w:rFonts w:ascii="Arial" w:hAnsi="Arial" w:cs="Arial"/>
+          <w:sz w:val="24"/>
+          <w:szCs w:val="24"/>
+        </w:rPr>
+        <w:t>”.</w:t>
+      </w:r>
+    </w:p>
+    <w:p>
+      <w:pPr>
+        <w:pStyle w:val="PargrafodaLista"/>
+        <w:ind w:left="1095"/>
+        <w:jc w:val="both"/>
+        <w:rPr>
+          <w:rFonts w:ascii="Arial" w:hAnsi="Arial" w:cs="Arial"/>
+          <w:sz w:val="24"/>
+          <w:szCs w:val="24"/>
+        </w:rPr>
+      </w:pPr>
+      <w:r>
+        <w:rPr>
+          <w:rFonts w:ascii="Arial" w:hAnsi="Arial" w:cs="Arial"/>
+          <w:sz w:val="24"/>
+          <w:szCs w:val="24"/>
+        </w:rPr>
+        <w:lastRenderedPageBreak/>
+        <w:t>CA05. Remover responsável: Durante a execução de qualquer passo, caso o usuário deseje remover o responsável, ele clica no botão Remover responsável, o sistema oculta os campos relacionados ao responsável.</w:t>
+      </w:r>
+    </w:p>
+    <w:p>
+      <w:pPr>
+        <w:pStyle w:val="PargrafodaLista"/>
+        <w:ind w:left="1095"/>
+        <w:jc w:val="both"/>
+        <w:rPr>
+          <w:rFonts w:ascii="Arial" w:hAnsi="Arial" w:cs="Arial"/>
+          <w:sz w:val="24"/>
+          <w:szCs w:val="24"/>
+        </w:rPr>
+      </w:pPr>
+      <w:r>
+        <w:rPr>
+          <w:rFonts w:ascii="Arial" w:hAnsi="Arial" w:cs="Arial"/>
+          <w:sz w:val="24"/>
+          <w:szCs w:val="24"/>
+        </w:rPr>
+        <w:t>CA06. Cancelar: Durante a execução de qualquer passo, caso o usuário aperte no botão “Cancelar”, o sistema sai da página e o caso de uso termina.</w:t>
+      </w:r>
+    </w:p>
+    <w:p>
+      <w:pPr>
+        <w:pStyle w:val="PargrafodaLista"/>
+        <w:ind w:left="1095"/>
+        <w:jc w:val="both"/>
+        <w:rPr>
+          <w:rFonts w:ascii="Arial" w:hAnsi="Arial" w:cs="Arial"/>
+          <w:sz w:val="24"/>
+          <w:szCs w:val="24"/>
+        </w:rPr>
+      </w:pPr>
+    </w:p>
+    <w:p>
+      <w:pPr>
+        <w:pStyle w:val="PargrafodaLista"/>
+        <w:ind w:left="1095"/>
+        <w:jc w:val="both"/>
+        <w:rPr>
+          <w:rFonts w:ascii="Arial" w:hAnsi="Arial" w:cs="Arial"/>
+          <w:sz w:val="24"/>
+          <w:szCs w:val="24"/>
+        </w:rPr>
+      </w:pPr>
+    </w:p>
+    <w:p>
+      <w:pPr>
+        <w:pStyle w:val="PargrafodaLista"/>
+        <w:numPr>
+          <w:ilvl w:val="1"/>
+          <w:numId w:val="6"/>
+        </w:numPr>
+        <w:jc w:val="both"/>
+        <w:rPr>
+          <w:rFonts w:ascii="Arial" w:hAnsi="Arial" w:cs="Arial"/>
+          <w:sz w:val="24"/>
+          <w:szCs w:val="24"/>
+        </w:rPr>
+      </w:pPr>
+      <w:r>
+        <w:rPr>
+          <w:rFonts w:ascii="Arial" w:hAnsi="Arial" w:cs="Arial"/>
+          <w:sz w:val="24"/>
+          <w:szCs w:val="24"/>
+        </w:rPr>
+        <w:t>Pós-Condição</w:t>
+      </w:r>
+    </w:p>
+    <w:p>
+      <w:pPr>
+        <w:pStyle w:val="PargrafodaLista"/>
+        <w:ind w:left="1095"/>
+        <w:jc w:val="both"/>
+        <w:rPr>
+          <w:rFonts w:ascii="Arial" w:hAnsi="Arial" w:cs="Arial"/>
+          <w:sz w:val="24"/>
+          <w:szCs w:val="24"/>
+        </w:rPr>
+      </w:pPr>
+      <w:r>
+        <w:rPr>
+          <w:rFonts w:ascii="Arial" w:hAnsi="Arial" w:cs="Arial"/>
+          <w:sz w:val="24"/>
+          <w:szCs w:val="24"/>
+        </w:rPr>
+        <w:t>Não se aplica.</w:t>
+      </w:r>
+    </w:p>
+    <w:p>
+      <w:pPr>
         <w:jc w:val="both"/>
         <w:rPr>
           <w:rFonts w:ascii="Arial" w:hAnsi="Arial" w:cs="Arial"/>
@@ -758,6 +2563,410 @@
     </w:lvl>
   </w:abstractNum>
   <w:abstractNum w:abstractNumId="1">
+    <w:nsid w:val="0F1C54BA"/>
+    <w:multiLevelType w:val="hybridMultilevel"/>
+    <w:tmpl w:val="55B8EBC2"/>
+    <w:lvl w:ilvl="0" w:tplc="5296B834">
+      <w:start w:val="1"/>
+      <w:numFmt w:val="decimalZero"/>
+      <w:lvlText w:val="%1."/>
+      <w:lvlJc w:val="left"/>
+      <w:pPr>
+        <w:ind w:left="1455" w:hanging="360"/>
+      </w:pPr>
+      <w:rPr>
+        <w:rFonts w:hint="default"/>
+      </w:rPr>
+    </w:lvl>
+    <w:lvl w:ilvl="1" w:tplc="04160019" w:tentative="1">
+      <w:start w:val="1"/>
+      <w:numFmt w:val="lowerLetter"/>
+      <w:lvlText w:val="%2."/>
+      <w:lvlJc w:val="left"/>
+      <w:pPr>
+        <w:ind w:left="2175" w:hanging="360"/>
+      </w:pPr>
+    </w:lvl>
+    <w:lvl w:ilvl="2" w:tplc="0416001B" w:tentative="1">
+      <w:start w:val="1"/>
+      <w:numFmt w:val="lowerRoman"/>
+      <w:lvlText w:val="%3."/>
+      <w:lvlJc w:val="right"/>
+      <w:pPr>
+        <w:ind w:left="2895" w:hanging="180"/>
+      </w:pPr>
+    </w:lvl>
+    <w:lvl w:ilvl="3" w:tplc="0416000F" w:tentative="1">
+      <w:start w:val="1"/>
+      <w:numFmt w:val="decimal"/>
+      <w:lvlText w:val="%4."/>
+      <w:lvlJc w:val="left"/>
+      <w:pPr>
+        <w:ind w:left="3615" w:hanging="360"/>
+      </w:pPr>
+    </w:lvl>
+    <w:lvl w:ilvl="4" w:tplc="04160019" w:tentative="1">
+      <w:start w:val="1"/>
+      <w:numFmt w:val="lowerLetter"/>
+      <w:lvlText w:val="%5."/>
+      <w:lvlJc w:val="left"/>
+      <w:pPr>
+        <w:ind w:left="4335" w:hanging="360"/>
+      </w:pPr>
+    </w:lvl>
+    <w:lvl w:ilvl="5" w:tplc="0416001B" w:tentative="1">
+      <w:start w:val="1"/>
+      <w:numFmt w:val="lowerRoman"/>
+      <w:lvlText w:val="%6."/>
+      <w:lvlJc w:val="right"/>
+      <w:pPr>
+        <w:ind w:left="5055" w:hanging="180"/>
+      </w:pPr>
+    </w:lvl>
+    <w:lvl w:ilvl="6" w:tplc="0416000F" w:tentative="1">
+      <w:start w:val="1"/>
+      <w:numFmt w:val="decimal"/>
+      <w:lvlText w:val="%7."/>
+      <w:lvlJc w:val="left"/>
+      <w:pPr>
+        <w:ind w:left="5775" w:hanging="360"/>
+      </w:pPr>
+    </w:lvl>
+    <w:lvl w:ilvl="7" w:tplc="04160019" w:tentative="1">
+      <w:start w:val="1"/>
+      <w:numFmt w:val="lowerLetter"/>
+      <w:lvlText w:val="%8."/>
+      <w:lvlJc w:val="left"/>
+      <w:pPr>
+        <w:ind w:left="6495" w:hanging="360"/>
+      </w:pPr>
+    </w:lvl>
+    <w:lvl w:ilvl="8" w:tplc="0416001B" w:tentative="1">
+      <w:start w:val="1"/>
+      <w:numFmt w:val="lowerRoman"/>
+      <w:lvlText w:val="%9."/>
+      <w:lvlJc w:val="right"/>
+      <w:pPr>
+        <w:ind w:left="7215" w:hanging="180"/>
+      </w:pPr>
+    </w:lvl>
+  </w:abstractNum>
+  <w:abstractNum w:abstractNumId="2">
+    <w:nsid w:val="40652A86"/>
+    <w:multiLevelType w:val="multilevel"/>
+    <w:tmpl w:val="416C372E"/>
+    <w:lvl w:ilvl="0">
+      <w:start w:val="2"/>
+      <w:numFmt w:val="decimal"/>
+      <w:lvlText w:val="%1"/>
+      <w:lvlJc w:val="left"/>
+      <w:pPr>
+        <w:ind w:left="360" w:hanging="360"/>
+      </w:pPr>
+      <w:rPr>
+        <w:rFonts w:hint="default"/>
+      </w:rPr>
+    </w:lvl>
+    <w:lvl w:ilvl="1">
+      <w:start w:val="3"/>
+      <w:numFmt w:val="decimal"/>
+      <w:lvlText w:val="%1.%2"/>
+      <w:lvlJc w:val="left"/>
+      <w:pPr>
+        <w:ind w:left="1065" w:hanging="360"/>
+      </w:pPr>
+      <w:rPr>
+        <w:rFonts w:hint="default"/>
+      </w:rPr>
+    </w:lvl>
+    <w:lvl w:ilvl="2">
+      <w:start w:val="1"/>
+      <w:numFmt w:val="decimal"/>
+      <w:lvlText w:val="%1.%2.%3"/>
+      <w:lvlJc w:val="left"/>
+      <w:pPr>
+        <w:ind w:left="2130" w:hanging="720"/>
+      </w:pPr>
+      <w:rPr>
+        <w:rFonts w:hint="default"/>
+      </w:rPr>
+    </w:lvl>
+    <w:lvl w:ilvl="3">
+      <w:start w:val="1"/>
+      <w:numFmt w:val="decimal"/>
+      <w:lvlText w:val="%1.%2.%3.%4"/>
+      <w:lvlJc w:val="left"/>
+      <w:pPr>
+        <w:ind w:left="3195" w:hanging="1080"/>
+      </w:pPr>
+      <w:rPr>
+        <w:rFonts w:hint="default"/>
+      </w:rPr>
+    </w:lvl>
+    <w:lvl w:ilvl="4">
+      <w:start w:val="1"/>
+      <w:numFmt w:val="decimal"/>
+      <w:lvlText w:val="%1.%2.%3.%4.%5"/>
+      <w:lvlJc w:val="left"/>
+      <w:pPr>
+        <w:ind w:left="3900" w:hanging="1080"/>
+      </w:pPr>
+      <w:rPr>
+        <w:rFonts w:hint="default"/>
+      </w:rPr>
+    </w:lvl>
+    <w:lvl w:ilvl="5">
+      <w:start w:val="1"/>
+      <w:numFmt w:val="decimal"/>
+      <w:lvlText w:val="%1.%2.%3.%4.%5.%6"/>
+      <w:lvlJc w:val="left"/>
+      <w:pPr>
+        <w:ind w:left="4965" w:hanging="1440"/>
+      </w:pPr>
+      <w:rPr>
+        <w:rFonts w:hint="default"/>
+      </w:rPr>
+    </w:lvl>
+    <w:lvl w:ilvl="6">
+      <w:start w:val="1"/>
+      <w:numFmt w:val="decimal"/>
+      <w:lvlText w:val="%1.%2.%3.%4.%5.%6.%7"/>
+      <w:lvlJc w:val="left"/>
+      <w:pPr>
+        <w:ind w:left="5670" w:hanging="1440"/>
+      </w:pPr>
+      <w:rPr>
+        <w:rFonts w:hint="default"/>
+      </w:rPr>
+    </w:lvl>
+    <w:lvl w:ilvl="7">
+      <w:start w:val="1"/>
+      <w:numFmt w:val="decimal"/>
+      <w:lvlText w:val="%1.%2.%3.%4.%5.%6.%7.%8"/>
+      <w:lvlJc w:val="left"/>
+      <w:pPr>
+        <w:ind w:left="6735" w:hanging="1800"/>
+      </w:pPr>
+      <w:rPr>
+        <w:rFonts w:hint="default"/>
+      </w:rPr>
+    </w:lvl>
+    <w:lvl w:ilvl="8">
+      <w:start w:val="1"/>
+      <w:numFmt w:val="decimal"/>
+      <w:lvlText w:val="%1.%2.%3.%4.%5.%6.%7.%8.%9"/>
+      <w:lvlJc w:val="left"/>
+      <w:pPr>
+        <w:ind w:left="7440" w:hanging="1800"/>
+      </w:pPr>
+      <w:rPr>
+        <w:rFonts w:hint="default"/>
+      </w:rPr>
+    </w:lvl>
+  </w:abstractNum>
+  <w:abstractNum w:abstractNumId="3">
+    <w:nsid w:val="59AE263E"/>
+    <w:multiLevelType w:val="multilevel"/>
+    <w:tmpl w:val="BBD69A28"/>
+    <w:lvl w:ilvl="0">
+      <w:start w:val="3"/>
+      <w:numFmt w:val="decimal"/>
+      <w:lvlText w:val="%1"/>
+      <w:lvlJc w:val="left"/>
+      <w:pPr>
+        <w:ind w:left="360" w:hanging="360"/>
+      </w:pPr>
+      <w:rPr>
+        <w:rFonts w:hint="default"/>
+      </w:rPr>
+    </w:lvl>
+    <w:lvl w:ilvl="1">
+      <w:start w:val="5"/>
+      <w:numFmt w:val="decimal"/>
+      <w:lvlText w:val="%1.%2"/>
+      <w:lvlJc w:val="left"/>
+      <w:pPr>
+        <w:ind w:left="1065" w:hanging="360"/>
+      </w:pPr>
+      <w:rPr>
+        <w:rFonts w:hint="default"/>
+      </w:rPr>
+    </w:lvl>
+    <w:lvl w:ilvl="2">
+      <w:start w:val="1"/>
+      <w:numFmt w:val="decimal"/>
+      <w:lvlText w:val="%1.%2.%3"/>
+      <w:lvlJc w:val="left"/>
+      <w:pPr>
+        <w:ind w:left="2130" w:hanging="720"/>
+      </w:pPr>
+      <w:rPr>
+        <w:rFonts w:hint="default"/>
+      </w:rPr>
+    </w:lvl>
+    <w:lvl w:ilvl="3">
+      <w:start w:val="1"/>
+      <w:numFmt w:val="decimal"/>
+      <w:lvlText w:val="%1.%2.%3.%4"/>
+      <w:lvlJc w:val="left"/>
+      <w:pPr>
+        <w:ind w:left="3195" w:hanging="1080"/>
+      </w:pPr>
+      <w:rPr>
+        <w:rFonts w:hint="default"/>
+      </w:rPr>
+    </w:lvl>
+    <w:lvl w:ilvl="4">
+      <w:start w:val="1"/>
+      <w:numFmt w:val="decimal"/>
+      <w:lvlText w:val="%1.%2.%3.%4.%5"/>
+      <w:lvlJc w:val="left"/>
+      <w:pPr>
+        <w:ind w:left="3900" w:hanging="1080"/>
+      </w:pPr>
+      <w:rPr>
+        <w:rFonts w:hint="default"/>
+      </w:rPr>
+    </w:lvl>
+    <w:lvl w:ilvl="5">
+      <w:start w:val="1"/>
+      <w:numFmt w:val="decimal"/>
+      <w:lvlText w:val="%1.%2.%3.%4.%5.%6"/>
+      <w:lvlJc w:val="left"/>
+      <w:pPr>
+        <w:ind w:left="4965" w:hanging="1440"/>
+      </w:pPr>
+      <w:rPr>
+        <w:rFonts w:hint="default"/>
+      </w:rPr>
+    </w:lvl>
+    <w:lvl w:ilvl="6">
+      <w:start w:val="1"/>
+      <w:numFmt w:val="decimal"/>
+      <w:lvlText w:val="%1.%2.%3.%4.%5.%6.%7"/>
+      <w:lvlJc w:val="left"/>
+      <w:pPr>
+        <w:ind w:left="5670" w:hanging="1440"/>
+      </w:pPr>
+      <w:rPr>
+        <w:rFonts w:hint="default"/>
+      </w:rPr>
+    </w:lvl>
+    <w:lvl w:ilvl="7">
+      <w:start w:val="1"/>
+      <w:numFmt w:val="decimal"/>
+      <w:lvlText w:val="%1.%2.%3.%4.%5.%6.%7.%8"/>
+      <w:lvlJc w:val="left"/>
+      <w:pPr>
+        <w:ind w:left="6735" w:hanging="1800"/>
+      </w:pPr>
+      <w:rPr>
+        <w:rFonts w:hint="default"/>
+      </w:rPr>
+    </w:lvl>
+    <w:lvl w:ilvl="8">
+      <w:start w:val="1"/>
+      <w:numFmt w:val="decimal"/>
+      <w:lvlText w:val="%1.%2.%3.%4.%5.%6.%7.%8.%9"/>
+      <w:lvlJc w:val="left"/>
+      <w:pPr>
+        <w:ind w:left="7440" w:hanging="1800"/>
+      </w:pPr>
+      <w:rPr>
+        <w:rFonts w:hint="default"/>
+      </w:rPr>
+    </w:lvl>
+  </w:abstractNum>
+  <w:abstractNum w:abstractNumId="4">
+    <w:nsid w:val="69791859"/>
+    <w:multiLevelType w:val="hybridMultilevel"/>
+    <w:tmpl w:val="E6C47D98"/>
+    <w:lvl w:ilvl="0" w:tplc="FC0E2C88">
+      <w:start w:val="1"/>
+      <w:numFmt w:val="decimalZero"/>
+      <w:lvlText w:val="%1."/>
+      <w:lvlJc w:val="left"/>
+      <w:pPr>
+        <w:ind w:left="1455" w:hanging="360"/>
+      </w:pPr>
+      <w:rPr>
+        <w:rFonts w:hint="default"/>
+      </w:rPr>
+    </w:lvl>
+    <w:lvl w:ilvl="1" w:tplc="04160019" w:tentative="1">
+      <w:start w:val="1"/>
+      <w:numFmt w:val="lowerLetter"/>
+      <w:lvlText w:val="%2."/>
+      <w:lvlJc w:val="left"/>
+      <w:pPr>
+        <w:ind w:left="2175" w:hanging="360"/>
+      </w:pPr>
+    </w:lvl>
+    <w:lvl w:ilvl="2" w:tplc="0416001B" w:tentative="1">
+      <w:start w:val="1"/>
+      <w:numFmt w:val="lowerRoman"/>
+      <w:lvlText w:val="%3."/>
+      <w:lvlJc w:val="right"/>
+      <w:pPr>
+        <w:ind w:left="2895" w:hanging="180"/>
+      </w:pPr>
+    </w:lvl>
+    <w:lvl w:ilvl="3" w:tplc="0416000F" w:tentative="1">
+      <w:start w:val="1"/>
+      <w:numFmt w:val="decimal"/>
+      <w:lvlText w:val="%4."/>
+      <w:lvlJc w:val="left"/>
+      <w:pPr>
+        <w:ind w:left="3615" w:hanging="360"/>
+      </w:pPr>
+    </w:lvl>
+    <w:lvl w:ilvl="4" w:tplc="04160019" w:tentative="1">
+      <w:start w:val="1"/>
+      <w:numFmt w:val="lowerLetter"/>
+      <w:lvlText w:val="%5."/>
+      <w:lvlJc w:val="left"/>
+      <w:pPr>
+        <w:ind w:left="4335" w:hanging="360"/>
+      </w:pPr>
+    </w:lvl>
+    <w:lvl w:ilvl="5" w:tplc="0416001B" w:tentative="1">
+      <w:start w:val="1"/>
+      <w:numFmt w:val="lowerRoman"/>
+      <w:lvlText w:val="%6."/>
+      <w:lvlJc w:val="right"/>
+      <w:pPr>
+        <w:ind w:left="5055" w:hanging="180"/>
+      </w:pPr>
+    </w:lvl>
+    <w:lvl w:ilvl="6" w:tplc="0416000F" w:tentative="1">
+      <w:start w:val="1"/>
+      <w:numFmt w:val="decimal"/>
+      <w:lvlText w:val="%7."/>
+      <w:lvlJc w:val="left"/>
+      <w:pPr>
+        <w:ind w:left="5775" w:hanging="360"/>
+      </w:pPr>
+    </w:lvl>
+    <w:lvl w:ilvl="7" w:tplc="04160019" w:tentative="1">
+      <w:start w:val="1"/>
+      <w:numFmt w:val="lowerLetter"/>
+      <w:lvlText w:val="%8."/>
+      <w:lvlJc w:val="left"/>
+      <w:pPr>
+        <w:ind w:left="6495" w:hanging="360"/>
+      </w:pPr>
+    </w:lvl>
+    <w:lvl w:ilvl="8" w:tplc="0416001B" w:tentative="1">
+      <w:start w:val="1"/>
+      <w:numFmt w:val="lowerRoman"/>
+      <w:lvlText w:val="%9."/>
+      <w:lvlJc w:val="right"/>
+      <w:pPr>
+        <w:ind w:left="7215" w:hanging="180"/>
+      </w:pPr>
+    </w:lvl>
+  </w:abstractNum>
+  <w:abstractNum w:abstractNumId="5">
     <w:nsid w:val="6C5E2825"/>
     <w:multiLevelType w:val="hybridMultilevel"/>
     <w:tmpl w:val="BF1AF756"/>
@@ -844,12 +3053,140 @@
       <w:pPr>
         <w:ind w:left="7215" w:hanging="180"/>
       </w:pPr>
+    </w:lvl>
+  </w:abstractNum>
+  <w:abstractNum w:abstractNumId="6">
+    <w:nsid w:val="74F81BAC"/>
+    <w:multiLevelType w:val="multilevel"/>
+    <w:tmpl w:val="BE5A1040"/>
+    <w:lvl w:ilvl="0">
+      <w:start w:val="3"/>
+      <w:numFmt w:val="decimal"/>
+      <w:lvlText w:val="%1"/>
+      <w:lvlJc w:val="left"/>
+      <w:pPr>
+        <w:ind w:left="360" w:hanging="360"/>
+      </w:pPr>
+      <w:rPr>
+        <w:rFonts w:hint="default"/>
+      </w:rPr>
+    </w:lvl>
+    <w:lvl w:ilvl="1">
+      <w:start w:val="3"/>
+      <w:numFmt w:val="decimal"/>
+      <w:lvlText w:val="%1.%2"/>
+      <w:lvlJc w:val="left"/>
+      <w:pPr>
+        <w:ind w:left="1065" w:hanging="360"/>
+      </w:pPr>
+      <w:rPr>
+        <w:rFonts w:hint="default"/>
+      </w:rPr>
+    </w:lvl>
+    <w:lvl w:ilvl="2">
+      <w:start w:val="1"/>
+      <w:numFmt w:val="decimal"/>
+      <w:lvlText w:val="%1.%2.%3"/>
+      <w:lvlJc w:val="left"/>
+      <w:pPr>
+        <w:ind w:left="2130" w:hanging="720"/>
+      </w:pPr>
+      <w:rPr>
+        <w:rFonts w:hint="default"/>
+      </w:rPr>
+    </w:lvl>
+    <w:lvl w:ilvl="3">
+      <w:start w:val="1"/>
+      <w:numFmt w:val="decimal"/>
+      <w:lvlText w:val="%1.%2.%3.%4"/>
+      <w:lvlJc w:val="left"/>
+      <w:pPr>
+        <w:ind w:left="3195" w:hanging="1080"/>
+      </w:pPr>
+      <w:rPr>
+        <w:rFonts w:hint="default"/>
+      </w:rPr>
+    </w:lvl>
+    <w:lvl w:ilvl="4">
+      <w:start w:val="1"/>
+      <w:numFmt w:val="decimal"/>
+      <w:lvlText w:val="%1.%2.%3.%4.%5"/>
+      <w:lvlJc w:val="left"/>
+      <w:pPr>
+        <w:ind w:left="3900" w:hanging="1080"/>
+      </w:pPr>
+      <w:rPr>
+        <w:rFonts w:hint="default"/>
+      </w:rPr>
+    </w:lvl>
+    <w:lvl w:ilvl="5">
+      <w:start w:val="1"/>
+      <w:numFmt w:val="decimal"/>
+      <w:lvlText w:val="%1.%2.%3.%4.%5.%6"/>
+      <w:lvlJc w:val="left"/>
+      <w:pPr>
+        <w:ind w:left="4965" w:hanging="1440"/>
+      </w:pPr>
+      <w:rPr>
+        <w:rFonts w:hint="default"/>
+      </w:rPr>
+    </w:lvl>
+    <w:lvl w:ilvl="6">
+      <w:start w:val="1"/>
+      <w:numFmt w:val="decimal"/>
+      <w:lvlText w:val="%1.%2.%3.%4.%5.%6.%7"/>
+      <w:lvlJc w:val="left"/>
+      <w:pPr>
+        <w:ind w:left="5670" w:hanging="1440"/>
+      </w:pPr>
+      <w:rPr>
+        <w:rFonts w:hint="default"/>
+      </w:rPr>
+    </w:lvl>
+    <w:lvl w:ilvl="7">
+      <w:start w:val="1"/>
+      <w:numFmt w:val="decimal"/>
+      <w:lvlText w:val="%1.%2.%3.%4.%5.%6.%7.%8"/>
+      <w:lvlJc w:val="left"/>
+      <w:pPr>
+        <w:ind w:left="6735" w:hanging="1800"/>
+      </w:pPr>
+      <w:rPr>
+        <w:rFonts w:hint="default"/>
+      </w:rPr>
+    </w:lvl>
+    <w:lvl w:ilvl="8">
+      <w:start w:val="1"/>
+      <w:numFmt w:val="decimal"/>
+      <w:lvlText w:val="%1.%2.%3.%4.%5.%6.%7.%8.%9"/>
+      <w:lvlJc w:val="left"/>
+      <w:pPr>
+        <w:ind w:left="7440" w:hanging="1800"/>
+      </w:pPr>
+      <w:rPr>
+        <w:rFonts w:hint="default"/>
+      </w:rPr>
     </w:lvl>
   </w:abstractNum>
   <w:num w:numId="1">
     <w:abstractNumId w:val="0"/>
   </w:num>
   <w:num w:numId="2">
+    <w:abstractNumId w:val="5"/>
+  </w:num>
+  <w:num w:numId="3">
+    <w:abstractNumId w:val="2"/>
+  </w:num>
+  <w:num w:numId="4">
+    <w:abstractNumId w:val="4"/>
+  </w:num>
+  <w:num w:numId="5">
+    <w:abstractNumId w:val="6"/>
+  </w:num>
+  <w:num w:numId="6">
+    <w:abstractNumId w:val="3"/>
+  </w:num>
+  <w:num w:numId="7">
     <w:abstractNumId w:val="1"/>
   </w:num>
 </w:numbering>
@@ -1019,7 +3356,6 @@
   <w:style w:type="character" w:default="1" w:styleId="Fontepargpadro">
     <w:name w:val="Default Paragraph Font"/>
     <w:uiPriority w:val="1"/>
-    <w:semiHidden/>
     <w:unhideWhenUsed/>
   </w:style>
   <w:style w:type="table" w:default="1" w:styleId="Tabelanormal">
@@ -1343,8 +3679,20 @@
   <a:extraClrSchemeLst/>
   <a:extLst>
     <a:ext uri="{05A4C25C-085E-4340-85A3-A5531E510DB2}">
-      <thm15:themeFamily xmlns:thm15="http://schemas.microsoft.com/office/thememl/2012/main" xmlns="" name="Office Theme" id="{62F939B6-93AF-4DB8-9C6B-D6C7DFDC589F}" vid="{4A3C46E8-61CC-4603-A589-7422A47A8E4A}"/>
+      <thm15:themeFamily xmlns="" xmlns:thm15="http://schemas.microsoft.com/office/thememl/2012/main" name="Office Theme" id="{62F939B6-93AF-4DB8-9C6B-D6C7DFDC589F}" vid="{4A3C46E8-61CC-4603-A589-7422A47A8E4A}"/>
     </a:ext>
   </a:extLst>
 </a:theme>
+</file>
+
+<file path=customXml/item1.xml><?xml version="1.0" encoding="utf-8"?>
+<b:Sources xmlns:b="http://schemas.openxmlformats.org/officeDocument/2006/bibliography" xmlns="http://schemas.openxmlformats.org/officeDocument/2006/bibliography" SelectedStyle="\APA.XSL" StyleName="APA Fifth Edition"/>
+</file>
+
+<file path=customXml/itemProps1.xml><?xml version="1.0" encoding="utf-8"?>
+<ds:datastoreItem xmlns:ds="http://schemas.openxmlformats.org/officeDocument/2006/customXml" ds:itemID="{030E583B-084D-4A3A-9171-243506D613F2}">
+  <ds:schemaRefs>
+    <ds:schemaRef ds:uri="http://schemas.openxmlformats.org/officeDocument/2006/bibliography"/>
+  </ds:schemaRefs>
+</ds:datastoreItem>
 </file>
</xml_diff>

<commit_message>
Ateração de EXCLUIR nas especificações
</commit_message>
<xml_diff>
--- a/Documentos/Use case.docx
+++ b/Documentos/Use case.docx
@@ -4800,33 +4800,61 @@
           <w:sz w:val="24"/>
           <w:szCs w:val="24"/>
         </w:rPr>
-        <w:t>ator na aba “Funcionario”,  seleciona a função “Excluir”.</w:t>
-      </w:r>
-    </w:p>
-    <w:p>
-      <w:pPr>
-        <w:jc w:val="both"/>
-        <w:rPr>
-          <w:rFonts w:ascii="Arial" w:hAnsi="Arial" w:cs="Arial"/>
-          <w:sz w:val="24"/>
-          <w:szCs w:val="24"/>
-        </w:rPr>
-      </w:pPr>
-      <w:r>
-        <w:rPr>
-          <w:rFonts w:ascii="Arial" w:hAnsi="Arial" w:cs="Arial"/>
-          <w:sz w:val="24"/>
-          <w:szCs w:val="24"/>
-        </w:rPr>
-        <w:t>A6.2: O sistema exlcui</w:t>
-      </w:r>
-      <w:r>
-        <w:rPr>
-          <w:rFonts w:ascii="Arial" w:hAnsi="Arial" w:cs="Arial"/>
-          <w:sz w:val="24"/>
-          <w:szCs w:val="24"/>
-        </w:rPr>
-        <w:t xml:space="preserve"> o funcionario selecionado e </w:t>
+        <w:t>ator na aba “Funcionário”,  seleciona a função “Excluir”.</w:t>
+      </w:r>
+    </w:p>
+    <w:p>
+      <w:pPr>
+        <w:jc w:val="both"/>
+        <w:rPr>
+          <w:rFonts w:ascii="Arial" w:hAnsi="Arial" w:cs="Arial"/>
+          <w:sz w:val="24"/>
+          <w:szCs w:val="24"/>
+        </w:rPr>
+      </w:pPr>
+      <w:r>
+        <w:rPr>
+          <w:rFonts w:ascii="Arial" w:hAnsi="Arial" w:cs="Arial"/>
+          <w:sz w:val="24"/>
+          <w:szCs w:val="24"/>
+        </w:rPr>
+        <w:t>A6.2: O sistema exibe um dialogo solicitando confirmação.</w:t>
+      </w:r>
+    </w:p>
+    <w:p>
+      <w:pPr>
+        <w:jc w:val="both"/>
+        <w:rPr>
+          <w:rFonts w:ascii="Arial" w:hAnsi="Arial" w:cs="Arial"/>
+          <w:sz w:val="24"/>
+          <w:szCs w:val="24"/>
+        </w:rPr>
+      </w:pPr>
+      <w:r>
+        <w:rPr>
+          <w:rFonts w:ascii="Arial" w:hAnsi="Arial" w:cs="Arial"/>
+          <w:sz w:val="24"/>
+          <w:szCs w:val="24"/>
+        </w:rPr>
+        <w:t>A6.3: O ator clica no botão “OK”.(A8)</w:t>
+      </w:r>
+    </w:p>
+    <w:p>
+      <w:pPr>
+        <w:jc w:val="both"/>
+        <w:rPr>
+          <w:rFonts w:ascii="Arial" w:hAnsi="Arial" w:cs="Arial"/>
+          <w:sz w:val="24"/>
+          <w:szCs w:val="24"/>
+        </w:rPr>
+      </w:pPr>
+      <w:r>
+        <w:rPr>
+          <w:rFonts w:ascii="Arial" w:hAnsi="Arial" w:cs="Arial"/>
+          <w:sz w:val="24"/>
+          <w:szCs w:val="24"/>
+        </w:rPr>
+        <w:t xml:space="preserve">A6.4: O sistema exclui o funcionário selecionado e </w:t>
       </w:r>
       <w:r>
         <w:rPr>
@@ -4912,49 +4940,25 @@
           <w:sz w:val="24"/>
           <w:szCs w:val="24"/>
         </w:rPr>
-        <w:t>ator na aba “Funcioná</w:t>
-      </w:r>
-      <w:r>
-        <w:rPr>
-          <w:rFonts w:ascii="Arial" w:hAnsi="Arial" w:cs="Arial"/>
-          <w:sz w:val="24"/>
-          <w:szCs w:val="24"/>
-        </w:rPr>
-        <w:t>rio”,  seleciona a função “Visualizar”.</w:t>
-      </w:r>
-    </w:p>
-    <w:p>
-      <w:pPr>
-        <w:jc w:val="both"/>
-        <w:rPr>
-          <w:rFonts w:ascii="Arial" w:hAnsi="Arial" w:cs="Arial"/>
-          <w:sz w:val="24"/>
-          <w:szCs w:val="24"/>
-        </w:rPr>
-      </w:pPr>
-      <w:r>
-        <w:rPr>
-          <w:rFonts w:ascii="Arial" w:hAnsi="Arial" w:cs="Arial"/>
-          <w:sz w:val="24"/>
-          <w:szCs w:val="24"/>
-        </w:rPr>
-        <w:t>A7.2: O sistema carrega a pá</w:t>
-      </w:r>
-      <w:r>
-        <w:rPr>
-          <w:rFonts w:ascii="Arial" w:hAnsi="Arial" w:cs="Arial"/>
-          <w:sz w:val="24"/>
-          <w:szCs w:val="24"/>
-        </w:rPr>
-        <w:t>gina</w:t>
-      </w:r>
-      <w:r>
-        <w:rPr>
-          <w:rFonts w:ascii="Arial" w:hAnsi="Arial" w:cs="Arial"/>
-          <w:sz w:val="24"/>
-          <w:szCs w:val="24"/>
-        </w:rPr>
-        <w:t xml:space="preserve"> com os dados do funcionário para visualização.</w:t>
+        <w:t>ator na aba “Funcionário”,  seleciona a função “Visualizar”.</w:t>
+      </w:r>
+    </w:p>
+    <w:p>
+      <w:pPr>
+        <w:jc w:val="both"/>
+        <w:rPr>
+          <w:rFonts w:ascii="Arial" w:hAnsi="Arial" w:cs="Arial"/>
+          <w:sz w:val="24"/>
+          <w:szCs w:val="24"/>
+        </w:rPr>
+      </w:pPr>
+      <w:r>
+        <w:rPr>
+          <w:rFonts w:ascii="Arial" w:hAnsi="Arial" w:cs="Arial"/>
+          <w:sz w:val="24"/>
+          <w:szCs w:val="24"/>
+        </w:rPr>
+        <w:t>A7.2: O sistema carrega a página com os dados do funcionário para visualização.</w:t>
       </w:r>
     </w:p>
     <w:p>
@@ -4990,8 +4994,98 @@
           <w:sz w:val="24"/>
           <w:szCs w:val="24"/>
         </w:rPr>
-        <w:t>A7.4: O sistema retorna para a última página acessada e o caso de uso termina</w:t>
-      </w:r>
+        <w:t>A7.4: O sistema retorna para a última página acessada e o caso de uso termina.</w:t>
+      </w:r>
+    </w:p>
+    <w:p>
+      <w:pPr>
+        <w:jc w:val="both"/>
+        <w:rPr>
+          <w:rFonts w:ascii="Arial" w:hAnsi="Arial" w:cs="Arial"/>
+          <w:sz w:val="24"/>
+          <w:szCs w:val="24"/>
+        </w:rPr>
+      </w:pPr>
+    </w:p>
+    <w:p>
+      <w:pPr>
+        <w:jc w:val="both"/>
+        <w:rPr>
+          <w:rFonts w:ascii="Arial" w:hAnsi="Arial" w:cs="Arial"/>
+          <w:sz w:val="24"/>
+          <w:szCs w:val="24"/>
+        </w:rPr>
+      </w:pPr>
+      <w:r>
+        <w:rPr>
+          <w:rFonts w:ascii="Arial" w:hAnsi="Arial" w:cs="Arial"/>
+          <w:sz w:val="24"/>
+          <w:szCs w:val="24"/>
+        </w:rPr>
+        <w:t>A8: Cancela Excluir:</w:t>
+      </w:r>
+    </w:p>
+    <w:p>
+      <w:pPr>
+        <w:jc w:val="both"/>
+        <w:rPr>
+          <w:rFonts w:ascii="Arial" w:hAnsi="Arial" w:cs="Arial"/>
+          <w:sz w:val="24"/>
+          <w:szCs w:val="24"/>
+        </w:rPr>
+      </w:pPr>
+      <w:r>
+        <w:rPr>
+          <w:rFonts w:ascii="Arial" w:hAnsi="Arial" w:cs="Arial"/>
+          <w:sz w:val="24"/>
+          <w:szCs w:val="24"/>
+        </w:rPr>
+        <w:t>A8.1: O ator clica no botão “Cancelar”.(A8)</w:t>
+      </w:r>
+    </w:p>
+    <w:p>
+      <w:pPr>
+        <w:jc w:val="both"/>
+        <w:rPr>
+          <w:rFonts w:ascii="Arial" w:hAnsi="Arial" w:cs="Arial"/>
+          <w:sz w:val="24"/>
+          <w:szCs w:val="24"/>
+        </w:rPr>
+      </w:pPr>
+      <w:r>
+        <w:rPr>
+          <w:rFonts w:ascii="Arial" w:hAnsi="Arial" w:cs="Arial"/>
+          <w:sz w:val="24"/>
+          <w:szCs w:val="24"/>
+        </w:rPr>
+        <w:t xml:space="preserve">A8.4: O sistema cancela a exclusão do funcionário selecionado e permanece na </w:t>
+      </w:r>
+      <w:r>
+        <w:rPr>
+          <w:rFonts w:ascii="Arial" w:hAnsi="Arial" w:cs="Arial"/>
+          <w:sz w:val="24"/>
+          <w:szCs w:val="24"/>
+        </w:rPr>
+        <w:t>página</w:t>
+      </w:r>
+      <w:r>
+        <w:rPr>
+          <w:rFonts w:ascii="Arial" w:hAnsi="Arial" w:cs="Arial"/>
+          <w:sz w:val="24"/>
+          <w:szCs w:val="24"/>
+        </w:rPr>
+        <w:t>.</w:t>
+      </w:r>
+    </w:p>
+    <w:p>
+      <w:pPr>
+        <w:jc w:val="both"/>
+        <w:rPr>
+          <w:rFonts w:ascii="Arial" w:hAnsi="Arial" w:cs="Arial"/>
+          <w:sz w:val="24"/>
+          <w:szCs w:val="24"/>
+        </w:rPr>
+      </w:pPr>
       <w:r>
         <w:rPr>
           <w:rFonts w:ascii="Arial" w:hAnsi="Arial" w:cs="Arial"/>

</xml_diff>